<commit_message>
kumar k mentoring on Thu, Jun 01, 2023  07:13:55 AM
</commit_message>
<xml_diff>
--- a/DSA/KumarK Mentoring/Hashing/Hashing.docx
+++ b/DSA/KumarK Mentoring/Hashing/Hashing.docx
@@ -186,10 +186,379 @@
     </w:p>
     <w:p>
       <w:r>
+        <w:t>If the difference is greater than k then update the position of the current element in the map</w:t>
+      </w:r>
+    </w:p>
+    <w:p>
+      <w:r>
+        <w:t>If the difference is less than k then simply return true.</w:t>
+      </w:r>
+    </w:p>
+    <w:p/>
+    <w:p>
+      <w:pPr>
+        <w:pStyle w:val="Heading1"/>
+      </w:pPr>
+      <w:r>
+        <w:t>Max distance between same elements</w:t>
+      </w:r>
+    </w:p>
+    <w:p>
+      <w:r>
+        <w:t>Given an array with repeated elements, the task is to find the maximum distance between two occurrences of an element.</w:t>
+      </w:r>
+    </w:p>
+    <w:p>
+      <w:r>
+        <w:t>Input : arr[] = {3, 2, 1, 2, 1, 4, 5, 8, 6, 7, 4, 2}</w:t>
+      </w:r>
+    </w:p>
+    <w:p>
+      <w:r>
+        <w:t>Output: 10</w:t>
+      </w:r>
+    </w:p>
+    <w:p>
+      <w:r>
+        <w:t xml:space="preserve">// maximum distance for 2 is 11-1 = 10 </w:t>
+      </w:r>
+    </w:p>
+    <w:p>
+      <w:r>
+        <w:t xml:space="preserve">// maximum distance for 1 is 4-2 = 2 </w:t>
+      </w:r>
+    </w:p>
+    <w:p>
+      <w:r>
+        <w:t xml:space="preserve">// maximum distance for 4 is 10-5 = 5  </w:t>
+      </w:r>
+    </w:p>
+    <w:p/>
+    <w:p>
+      <w:pPr>
+        <w:rPr>
+          <w:u w:val="single"/>
+        </w:rPr>
+      </w:pPr>
+      <w:r>
+        <w:rPr>
+          <w:u w:val="single"/>
+        </w:rPr>
+        <w:t>Brute-</w:t>
+      </w:r>
+      <w:r>
+        <w:rPr>
+          <w:u w:val="single"/>
+        </w:rPr>
+        <w:t>F</w:t>
+      </w:r>
+      <w:r>
+        <w:rPr>
+          <w:u w:val="single"/>
+        </w:rPr>
+        <w:t>orce</w:t>
+      </w:r>
+    </w:p>
+    <w:p>
+      <w:r>
+        <w:t>A simple solution for this problem is to, one by one, pick each element from the array and find its first and last occurrence in the array and take the difference between the first and last occurrence for maximum distance.</w:t>
+      </w:r>
+    </w:p>
+    <w:p>
+      <w:r>
+        <w:t>Time complexity:</w:t>
+      </w:r>
+      <w:r>
+        <w:t xml:space="preserve"> O(n^2)</w:t>
+      </w:r>
+    </w:p>
+    <w:p>
+      <w:r>
+        <w:t>Space complexity: O(1)</w:t>
+      </w:r>
+    </w:p>
+    <w:p>
+      <w:pPr>
+        <w:rPr>
+          <w:u w:val="single"/>
+        </w:rPr>
+      </w:pPr>
+      <w:r>
+        <w:rPr>
+          <w:u w:val="single"/>
+        </w:rPr>
+        <w:t>Better Approach (Hashing)</w:t>
+      </w:r>
+    </w:p>
+    <w:p>
+      <w:r>
+        <w:t>The idea is to traverse the input array and store the index of the first occurrence in a hash map. For every other occurrence, find the difference between the index and the first index stored in the hash map. If the difference is more than the result so far, then update the result.</w:t>
+      </w:r>
+    </w:p>
+    <w:p>
+      <w:r>
+        <w:t>Time complexity : O(n</w:t>
+      </w:r>
+      <w:r>
+        <w:t>)</w:t>
+      </w:r>
+    </w:p>
+    <w:p>
+      <w:r>
+        <w:t>Space complexity: O(</w:t>
+      </w:r>
+      <w:r>
+        <w:t>n</w:t>
+      </w:r>
+      <w:r>
+        <w:t>)</w:t>
+      </w:r>
+    </w:p>
+    <w:p>
+      <w:pPr>
+        <w:pStyle w:val="Heading1"/>
+      </w:pPr>
+      <w:r>
+        <w:t xml:space="preserve">Count pairs with given </w:t>
+      </w:r>
+      <w:r>
+        <w:t>sum</w:t>
+      </w:r>
+    </w:p>
+    <w:p>
+      <w:r>
+        <w:t>Given an array of N integers, and an integer K, find the number of pairs of elements in the array whose sum is equal to K.</w:t>
+      </w:r>
+    </w:p>
+    <w:p>
+      <w:r>
+        <w:t>Input:</w:t>
+      </w:r>
+    </w:p>
+    <w:p>
+      <w:r>
+        <w:t>N = 4, K = 6</w:t>
+      </w:r>
+    </w:p>
+    <w:p>
+      <w:r>
+        <w:t>arr[] = {1, 5, 7, 1}</w:t>
+      </w:r>
+    </w:p>
+    <w:p>
+      <w:r>
+        <w:t>Output: 2</w:t>
+      </w:r>
+    </w:p>
+    <w:p>
+      <w:r>
+        <w:t xml:space="preserve">Explanation: </w:t>
+      </w:r>
+    </w:p>
+    <w:p>
+      <w:r>
+        <w:lastRenderedPageBreak/>
+        <w:t xml:space="preserve">arr[0] + arr[1] = 1 + 5 = 6 </w:t>
+      </w:r>
+    </w:p>
+    <w:p>
+      <w:r>
+        <w:t>and arr[1] + arr[3] = 5 + 1 = 6.</w:t>
+      </w:r>
+    </w:p>
+    <w:p/>
+    <w:p>
+      <w:r>
+        <w:t>Input:</w:t>
+      </w:r>
+    </w:p>
+    <w:p>
+      <w:r>
+        <w:t>N = 4, K = 2</w:t>
+      </w:r>
+    </w:p>
+    <w:p>
+      <w:r>
+        <w:t>arr[] = {1, 1, 1, 1}</w:t>
+      </w:r>
+    </w:p>
+    <w:p>
+      <w:r>
+        <w:t>Output: 6</w:t>
+      </w:r>
+    </w:p>
+    <w:p>
+      <w:r>
+        <w:t xml:space="preserve">Explanation: </w:t>
+      </w:r>
+    </w:p>
+    <w:p>
+      <w:r>
+        <w:t>Each 1 will produce sum 2 with any 1.</w:t>
+      </w:r>
+    </w:p>
+    <w:p>
+      <w:pPr>
+        <w:rPr>
+          <w:u w:val="single"/>
+        </w:rPr>
+      </w:pPr>
+      <w:r>
+        <w:rPr>
+          <w:u w:val="single"/>
+        </w:rPr>
+        <w:t>Brute-</w:t>
+      </w:r>
+      <w:r>
+        <w:rPr>
+          <w:u w:val="single"/>
+        </w:rPr>
+        <w:t>F</w:t>
+      </w:r>
+      <w:r>
+        <w:rPr>
+          <w:u w:val="single"/>
+        </w:rPr>
+        <w:t>orce</w:t>
+      </w:r>
+    </w:p>
+    <w:p>
+      <w:r>
+        <w:t>A simple solution is to traverse each element and check if there’s another number in the array which can be added to it to give sum.</w:t>
+      </w:r>
+    </w:p>
+    <w:p>
+      <w:r>
+        <w:t>This can be achieved by nested loops.</w:t>
+      </w:r>
+    </w:p>
+    <w:p>
+      <w:r>
+        <w:t>Time Complexity: O(n2), traversing the array for each element</w:t>
+      </w:r>
+    </w:p>
+    <w:p>
+      <w:r>
+        <w:t>Auxiliary Space: O(1)</w:t>
+      </w:r>
+    </w:p>
+    <w:p>
+      <w:pPr>
+        <w:rPr>
+          <w:u w:val="single"/>
+        </w:rPr>
+      </w:pPr>
+      <w:r>
+        <w:rPr>
+          <w:u w:val="single"/>
+        </w:rPr>
+        <w:t>Better Approach (Hashing)</w:t>
+      </w:r>
+    </w:p>
+    <w:p>
+      <w:r>
+        <w:t>Check the frequency of sum – arr[i] in the arr</w:t>
+      </w:r>
+      <w:r>
+        <w:t xml:space="preserve"> , by using a hash map.</w:t>
+      </w:r>
+    </w:p>
+    <w:p>
+      <w:r>
+        <w:t>Time complexity : O(n</w:t>
+      </w:r>
+      <w:r>
+        <w:t>)</w:t>
+      </w:r>
+    </w:p>
+    <w:p>
+      <w:r>
+        <w:t>Space complexity: O(</w:t>
+      </w:r>
+      <w:r>
+        <w:t>n</w:t>
+      </w:r>
+      <w:r>
+        <w:t>)</w:t>
+      </w:r>
+    </w:p>
+    <w:p>
+      <w:pPr>
+        <w:pStyle w:val="Heading1"/>
+      </w:pPr>
+      <w:r>
+        <w:t>First Unique Character in a String</w:t>
+      </w:r>
+    </w:p>
+    <w:p>
+      <w:r>
+        <w:t>Given a string s, find the first non-repeating character in it and return its index. If it does not exist, return -1.</w:t>
+      </w:r>
+    </w:p>
+    <w:p>
+      <w:r>
+        <w:t>Input: s = "loveleetcode"</w:t>
+      </w:r>
+    </w:p>
+    <w:p>
+      <w:r>
+        <w:t>Output: 2</w:t>
+      </w:r>
+    </w:p>
+    <w:p>
+      <w:pPr>
+        <w:rPr>
+          <w:u w:val="single"/>
+        </w:rPr>
+      </w:pPr>
+      <w:r>
+        <w:rPr>
+          <w:u w:val="single"/>
+        </w:rPr>
+        <w:t>Brute-</w:t>
+      </w:r>
+      <w:r>
+        <w:rPr>
+          <w:u w:val="single"/>
+        </w:rPr>
+        <w:t>F</w:t>
+      </w:r>
+      <w:r>
+        <w:rPr>
+          <w:u w:val="single"/>
+        </w:rPr>
+        <w:t>orce</w:t>
+      </w:r>
+    </w:p>
+    <w:p>
+      <w:r>
         <w:t>I</w:t>
       </w:r>
       <w:r>
-        <w:t>f the difference is greater than k then update the position of the current element in the map</w:t>
+        <w:t>dea is to loop over the string and for every character check the occurrence of the same character in the string. If the count of its occurrence is 1 then return that character. Otherwise, search for the remaining characters.</w:t>
+      </w:r>
+    </w:p>
+    <w:p>
+      <w:r>
+        <w:t>Time Complexity: O(N2), Traverse over the string for every character in the string of size N.</w:t>
+      </w:r>
+    </w:p>
+    <w:p>
+      <w:r>
+        <w:t>Auxiliary Space: O(1)</w:t>
+      </w:r>
+    </w:p>
+    <w:p>
+      <w:pPr>
+        <w:rPr>
+          <w:u w:val="single"/>
+        </w:rPr>
+      </w:pPr>
+      <w:r>
+        <w:rPr>
+          <w:u w:val="single"/>
+        </w:rPr>
+        <w:t>Better Approach (Hashing)</w:t>
       </w:r>
     </w:p>
     <w:p>
@@ -197,17 +566,414 @@
         <w:t>I</w:t>
       </w:r>
       <w:r>
-        <w:t>f the difference is less than k then simply return true.</w:t>
+        <w:t>dea is to find the frequency of all characters in the string and check which character has a unit frequency.</w:t>
+      </w:r>
+    </w:p>
+    <w:p>
+      <w:r>
+        <w:t xml:space="preserve">Time Complexity: </w:t>
+      </w:r>
+      <w:r>
+        <w:t xml:space="preserve">O(N) + O(N) </w:t>
+      </w:r>
+      <w:r>
+        <w:t>~</w:t>
+      </w:r>
+      <w:r>
+        <w:t xml:space="preserve"> </w:t>
+      </w:r>
+      <w:r>
+        <w:t>O(N)</w:t>
+      </w:r>
+    </w:p>
+    <w:p>
+      <w:r>
+        <w:lastRenderedPageBreak/>
+        <w:t>Auxiliary Space: O(26)</w:t>
+      </w:r>
+      <w:r>
+        <w:t xml:space="preserve"> , At most the hashmap keys will be covered with this much space only.</w:t>
+      </w:r>
+    </w:p>
+    <w:p>
+      <w:pPr>
+        <w:pStyle w:val="Heading1"/>
+        <w:rPr>
+          <w:shd w:val="clear" w:color="auto" w:fill="FFFFFF"/>
+        </w:rPr>
+      </w:pPr>
+      <w:r>
+        <w:rPr>
+          <w:shd w:val="clear" w:color="auto" w:fill="FFFFFF"/>
+        </w:rPr>
+        <w:t>Find Common Characters</w:t>
+      </w:r>
+    </w:p>
+    <w:p>
+      <w:r>
+        <w:t>Given a string array words, return an array of all characters that show up in all strings within the words (including duplicates). You may return the answer in any order.</w:t>
+      </w:r>
+    </w:p>
+    <w:p>
+      <w:r>
+        <w:t>Example :</w:t>
+      </w:r>
+    </w:p>
+    <w:p>
+      <w:r>
+        <w:t>Input: words = ["bella","label","roller"]</w:t>
+      </w:r>
+    </w:p>
+    <w:p>
+      <w:r>
+        <w:t>Output: ["e","l","l"]</w:t>
+      </w:r>
+    </w:p>
+    <w:p>
+      <w:pPr>
+        <w:rPr>
+          <w:u w:val="single"/>
+        </w:rPr>
+      </w:pPr>
+      <w:r>
+        <w:rPr>
+          <w:u w:val="single"/>
+        </w:rPr>
+        <w:t>Better Approach (Hashing)</w:t>
+      </w:r>
+    </w:p>
+    <w:p>
+      <w:r>
+        <w:t>This solution uses an array count of size 26 to keep track of the minimum count of each character that appears in all the words. It initializes the count array with a large value and updates it by finding the minimum count for each character in each word.</w:t>
+      </w:r>
+    </w:p>
+    <w:p>
+      <w:r>
+        <w:t xml:space="preserve">Time Complexity: </w:t>
+      </w:r>
+      <w:r>
+        <w:t>O(26 x N )</w:t>
+      </w:r>
+    </w:p>
+    <w:p>
+      <w:r>
+        <w:t xml:space="preserve">Space Complexity : </w:t>
+      </w:r>
+      <w:r>
+        <w:t>O(</w:t>
+      </w:r>
+      <w:r>
+        <w:t xml:space="preserve">len of </w:t>
+      </w:r>
+      <w:r>
+        <w:t xml:space="preserve">min </w:t>
+      </w:r>
+      <w:r>
+        <w:t>word in worst case</w:t>
+      </w:r>
+      <w:r>
+        <w:t>)</w:t>
+      </w:r>
+    </w:p>
+    <w:p>
+      <w:pPr>
+        <w:pStyle w:val="Heading1"/>
+      </w:pPr>
+      <w:r>
+        <w:t>Count Number of Pairs With Absolute Difference K</w:t>
       </w:r>
     </w:p>
     <w:p/>
     <w:p>
-      <w:pPr>
-        <w:rPr>
-          <w:u w:val="single"/>
-        </w:rPr>
-      </w:pPr>
-    </w:p>
+      <w:r>
+        <w:t>Given an integer array nums and an integer k, return the number of pairs (i, j) where i &lt; j such that |nums[i] - nums[j]| == k.</w:t>
+      </w:r>
+    </w:p>
+    <w:p>
+      <w:r>
+        <w:t>The value of |x| is defined as:</w:t>
+      </w:r>
+    </w:p>
+    <w:p>
+      <w:r>
+        <w:t>x if x &gt;= 0.</w:t>
+      </w:r>
+    </w:p>
+    <w:p>
+      <w:r>
+        <w:t>-x if x &lt; 0.</w:t>
+      </w:r>
+    </w:p>
+    <w:p/>
+    <w:p>
+      <w:pPr>
+        <w:rPr>
+          <w:u w:val="single"/>
+        </w:rPr>
+      </w:pPr>
+      <w:r>
+        <w:rPr>
+          <w:u w:val="single"/>
+        </w:rPr>
+        <w:t>Brute-</w:t>
+      </w:r>
+      <w:r>
+        <w:rPr>
+          <w:u w:val="single"/>
+        </w:rPr>
+        <w:t>F</w:t>
+      </w:r>
+      <w:r>
+        <w:rPr>
+          <w:u w:val="single"/>
+        </w:rPr>
+        <w:t>orce</w:t>
+      </w:r>
+    </w:p>
+    <w:p>
+      <w:r>
+        <w:t>Explore each pair using a nested for loop</w:t>
+      </w:r>
+      <w:r>
+        <w:t>.</w:t>
+      </w:r>
+    </w:p>
+    <w:p>
+      <w:r>
+        <w:t>Time Complexity: O(n2), traversing the array for each element</w:t>
+      </w:r>
+    </w:p>
+    <w:p>
+      <w:r>
+        <w:t>Auxiliary Space: O(1)</w:t>
+      </w:r>
+    </w:p>
+    <w:p/>
+    <w:p>
+      <w:pPr>
+        <w:rPr>
+          <w:u w:val="single"/>
+        </w:rPr>
+      </w:pPr>
+      <w:r>
+        <w:rPr>
+          <w:u w:val="single"/>
+        </w:rPr>
+        <w:t>Better Approach (Hashing)</w:t>
+      </w:r>
+    </w:p>
+    <w:p/>
+    <w:p>
+      <w:r>
+        <w:t>Iterate through each number num in the input array nums.</w:t>
+      </w:r>
+    </w:p>
+    <w:p>
+      <w:r>
+        <w:t>If num - k or num + k exists in the frequency_map, increment the count by the frequency of num - k or num + k in the frequency_map.</w:t>
+      </w:r>
+    </w:p>
+    <w:p>
+      <w:r>
+        <w:t>Increment the frequency of num in the frequency_map.</w:t>
+      </w:r>
+    </w:p>
+    <w:p>
+      <w:r>
+        <w:t>Time complexity : O(n</w:t>
+      </w:r>
+      <w:r>
+        <w:t>)</w:t>
+      </w:r>
+    </w:p>
+    <w:p>
+      <w:r>
+        <w:t>Space complexity: O(</w:t>
+      </w:r>
+      <w:r>
+        <w:t>n</w:t>
+      </w:r>
+      <w:r>
+        <w:t>)</w:t>
+      </w:r>
+    </w:p>
+    <w:p>
+      <w:r>
+        <w:t xml:space="preserve">Question : </w:t>
+      </w:r>
+      <w:r>
+        <w:t xml:space="preserve">Why </w:t>
+      </w:r>
+      <w:r>
+        <w:t xml:space="preserve">do we have to make the hash map </w:t>
+      </w:r>
+      <w:r>
+        <w:t xml:space="preserve">on the go and not before hand ? </w:t>
+      </w:r>
+    </w:p>
+    <w:p>
+      <w:r>
+        <w:lastRenderedPageBreak/>
+        <w:t xml:space="preserve">Answer : If we make that </w:t>
+      </w:r>
+      <w:r>
+        <w:t xml:space="preserve">hash map </w:t>
+      </w:r>
+      <w:r>
+        <w:t xml:space="preserve">before hand </w:t>
+      </w:r>
+      <w:r>
+        <w:t xml:space="preserve">, we will be </w:t>
+      </w:r>
+      <w:r>
+        <w:t xml:space="preserve">taking the same pair twice </w:t>
+      </w:r>
+      <w:r>
+        <w:t xml:space="preserve">, like </w:t>
+      </w:r>
+      <w:r>
+        <w:t xml:space="preserve">(i , j) and (j , i) </w:t>
+      </w:r>
+      <w:r>
+        <w:t>,so we need to make the hashmap on the go only which ensures only one pair is counted.</w:t>
+      </w:r>
+    </w:p>
+    <w:p>
+      <w:pPr>
+        <w:pStyle w:val="Heading1"/>
+      </w:pPr>
+      <w:r>
+        <w:t>Subarray Sum Equals K</w:t>
+      </w:r>
+    </w:p>
+    <w:p>
+      <w:r>
+        <w:t>Given an unsorted array of integers, find the number of subarrays having a sum exactly equal to a given number k.</w:t>
+      </w:r>
+    </w:p>
+    <w:p>
+      <w:pPr>
+        <w:rPr>
+          <w:u w:val="single"/>
+        </w:rPr>
+      </w:pPr>
+      <w:r>
+        <w:rPr>
+          <w:u w:val="single"/>
+        </w:rPr>
+        <w:t>Brute-</w:t>
+      </w:r>
+      <w:r>
+        <w:rPr>
+          <w:u w:val="single"/>
+        </w:rPr>
+        <w:t>F</w:t>
+      </w:r>
+      <w:r>
+        <w:rPr>
+          <w:u w:val="single"/>
+        </w:rPr>
+        <w:t>orce</w:t>
+      </w:r>
+    </w:p>
+    <w:p>
+      <w:r>
+        <w:t xml:space="preserve">Explore each pair </w:t>
+      </w:r>
+      <w:r>
+        <w:t xml:space="preserve">subarray using </w:t>
+      </w:r>
+      <w:r>
+        <w:t>a nested for loop.</w:t>
+      </w:r>
+    </w:p>
+    <w:p>
+      <w:r>
+        <w:t>Time Complexity: O(n2), traversing the array for each element</w:t>
+      </w:r>
+    </w:p>
+    <w:p>
+      <w:r>
+        <w:t>Auxiliary Space: O(1)</w:t>
+      </w:r>
+    </w:p>
+    <w:p>
+      <w:pPr>
+        <w:rPr>
+          <w:u w:val="single"/>
+        </w:rPr>
+      </w:pPr>
+      <w:r>
+        <w:rPr>
+          <w:u w:val="single"/>
+        </w:rPr>
+        <w:t>Better Approach (Hashing)</w:t>
+      </w:r>
+    </w:p>
+    <w:p>
+      <w:r>
+        <w:t>W</w:t>
+      </w:r>
+      <w:r>
+        <w:t xml:space="preserve">hile traversing the array, storing sum so far in currsum. </w:t>
+      </w:r>
+    </w:p>
+    <w:p>
+      <w:r>
+        <w:t xml:space="preserve">Also, maintain the count of different values of currsum in a map. </w:t>
+      </w:r>
+    </w:p>
+    <w:p>
+      <w:r>
+        <w:t xml:space="preserve">If the value of currsum is equal to the desired sum at any instance increment count of subarrays by one. </w:t>
+      </w:r>
+    </w:p>
+    <w:p>
+      <w:r>
+        <w:t>The value of currsum exceeds</w:t>
+      </w:r>
+      <w:r>
+        <w:t xml:space="preserve"> (in case of positive nums , but we should generalize this condition )</w:t>
+      </w:r>
+      <w:r>
+        <w:t xml:space="preserve"> the desired sum by currsum – sum. If this value is removed from currsum then the desired sum can be obtained. </w:t>
+      </w:r>
+    </w:p>
+    <w:p>
+      <w:r>
+        <w:t xml:space="preserve">From the map, find the number of subarrays previously found having sum equal to currsum-sum. </w:t>
+      </w:r>
+    </w:p>
+    <w:p>
+      <w:r>
+        <w:t>Excluding all those subarrays from the current subarray, gives new subarrays having the desired sum.</w:t>
+      </w:r>
+    </w:p>
+    <w:p>
+      <w:r>
+        <w:t>Note that when currsum is equal to the desired sum then also check the number of subarrays previously having a sum equal to 0.</w:t>
+      </w:r>
+    </w:p>
+    <w:p>
+      <w:r>
+        <w:t>Time complexity : O(n</w:t>
+      </w:r>
+      <w:r>
+        <w:t>)</w:t>
+      </w:r>
+    </w:p>
+    <w:p>
+      <w:r>
+        <w:t>Space complexity: O(</w:t>
+      </w:r>
+      <w:r>
+        <w:t>n</w:t>
+      </w:r>
+      <w:r>
+        <w:t>)</w:t>
+      </w:r>
+    </w:p>
+    <w:p/>
     <w:sectPr>
       <w:pgSz w:w="11906" w:h="16838"/>
       <w:pgMar w:top="1440" w:right="1440" w:bottom="1440" w:left="1440" w:header="708" w:footer="708" w:gutter="0"/>
@@ -1010,9 +1776,32 @@
       <w:szCs w:val="32"/>
     </w:rPr>
   </w:style>
+  <w:style w:type="paragraph" w:styleId="Heading2">
+    <w:name w:val="heading 2"/>
+    <w:basedOn w:val="Normal"/>
+    <w:next w:val="Normal"/>
+    <w:link w:val="Heading2Char"/>
+    <w:uiPriority w:val="9"/>
+    <w:unhideWhenUsed/>
+    <w:qFormat/>
+    <w:rsid w:val="00812EA4"/>
+    <w:pPr>
+      <w:keepNext/>
+      <w:keepLines/>
+      <w:spacing w:before="40" w:after="0"/>
+      <w:outlineLvl w:val="1"/>
+    </w:pPr>
+    <w:rPr>
+      <w:rFonts w:asciiTheme="majorHAnsi" w:eastAsiaTheme="majorEastAsia" w:hAnsiTheme="majorHAnsi" w:cstheme="majorBidi"/>
+      <w:color w:val="2F5496" w:themeColor="accent1" w:themeShade="BF"/>
+      <w:sz w:val="26"/>
+      <w:szCs w:val="26"/>
+    </w:rPr>
+  </w:style>
   <w:style w:type="character" w:default="1" w:styleId="DefaultParagraphFont">
     <w:name w:val="Default Paragraph Font"/>
     <w:uiPriority w:val="1"/>
+    <w:semiHidden/>
     <w:unhideWhenUsed/>
   </w:style>
   <w:style w:type="table" w:default="1" w:styleId="TableNormal">
@@ -1057,6 +1846,19 @@
       <w:rFonts w:eastAsiaTheme="majorEastAsia" w:cstheme="majorBidi"/>
       <w:color w:val="2F5496" w:themeColor="accent1" w:themeShade="BF"/>
       <w:szCs w:val="32"/>
+    </w:rPr>
+  </w:style>
+  <w:style w:type="character" w:customStyle="1" w:styleId="Heading2Char">
+    <w:name w:val="Heading 2 Char"/>
+    <w:basedOn w:val="DefaultParagraphFont"/>
+    <w:link w:val="Heading2"/>
+    <w:uiPriority w:val="9"/>
+    <w:rsid w:val="00812EA4"/>
+    <w:rPr>
+      <w:rFonts w:asciiTheme="majorHAnsi" w:eastAsiaTheme="majorEastAsia" w:hAnsiTheme="majorHAnsi" w:cstheme="majorBidi"/>
+      <w:color w:val="2F5496" w:themeColor="accent1" w:themeShade="BF"/>
+      <w:sz w:val="26"/>
+      <w:szCs w:val="26"/>
     </w:rPr>
   </w:style>
 </w:styles>

</xml_diff>

<commit_message>
update DSA on Fri, Jun 02, 2023  11:04:28 PM
</commit_message>
<xml_diff>
--- a/DSA/KumarK Mentoring/Hashing/Hashing.docx
+++ b/DSA/KumarK Mentoring/Hashing/Hashing.docx
@@ -878,13 +878,7 @@
     </w:p>
     <w:p>
       <w:r>
-        <w:t xml:space="preserve">Explore each pair </w:t>
-      </w:r>
-      <w:r>
-        <w:t xml:space="preserve">subarray using </w:t>
-      </w:r>
-      <w:r>
-        <w:t>a nested for loop.</w:t>
+        <w:t>Explore each pair subarray using a nested for loop.</w:t>
       </w:r>
     </w:p>
     <w:p>
@@ -952,6 +946,466 @@
     <w:p>
       <w:r>
         <w:t>Note that when currsum is equal to the desired sum then also check the number of subarrays previously having a sum equal to 0.</w:t>
+      </w:r>
+    </w:p>
+    <w:p>
+      <w:r>
+        <w:t>Time complexity : O(n</w:t>
+      </w:r>
+      <w:r>
+        <w:t>)</w:t>
+      </w:r>
+    </w:p>
+    <w:p>
+      <w:r>
+        <w:t>Space complexity: O(</w:t>
+      </w:r>
+      <w:r>
+        <w:t>n</w:t>
+      </w:r>
+      <w:r>
+        <w:t>)</w:t>
+      </w:r>
+    </w:p>
+    <w:p>
+      <w:pPr>
+        <w:pStyle w:val="Heading1"/>
+      </w:pPr>
+      <w:r>
+        <w:t>Find the Prefix Common Array of Two Arrays</w:t>
+      </w:r>
+    </w:p>
+    <w:p>
+      <w:r>
+        <w:t>You are given two 0-indexed integer permutations A and B of length n.</w:t>
+      </w:r>
+    </w:p>
+    <w:p>
+      <w:r>
+        <w:t>A prefix common array of A and B is an array C such that C[i] is equal to the count of numbers that are present at or before the index i in both A and B.</w:t>
+      </w:r>
+    </w:p>
+    <w:p>
+      <w:r>
+        <w:t>Return the prefix common array of A and B.</w:t>
+      </w:r>
+    </w:p>
+    <w:p>
+      <w:r>
+        <w:t>A sequence of n integers is called a permutation if it contains all integers from 1 to n exactly once.</w:t>
+      </w:r>
+    </w:p>
+    <w:p>
+      <w:r>
+        <w:t>Example 1:</w:t>
+      </w:r>
+    </w:p>
+    <w:p/>
+    <w:p>
+      <w:r>
+        <w:t>Input: A = [1,3,2,4], B = [3,1,2,4]</w:t>
+      </w:r>
+    </w:p>
+    <w:p>
+      <w:r>
+        <w:t>Output: [0,2,3,4]</w:t>
+      </w:r>
+    </w:p>
+    <w:p>
+      <w:r>
+        <w:t>Explanation: At i = 0: no number is common, so C[0] = 0.</w:t>
+      </w:r>
+    </w:p>
+    <w:p>
+      <w:r>
+        <w:lastRenderedPageBreak/>
+        <w:t>At i = 1: 1 and 3 are common in A and B, so C[1] = 2.</w:t>
+      </w:r>
+    </w:p>
+    <w:p>
+      <w:r>
+        <w:t>At i = 2: 1, 2, and 3 are common in A and B, so C[2] = 3.</w:t>
+      </w:r>
+    </w:p>
+    <w:p>
+      <w:r>
+        <w:t>At i = 3: 1, 2, 3, and 4 are common in A and B, so C[3] = 4.</w:t>
+      </w:r>
+    </w:p>
+    <w:p/>
+    <w:p>
+      <w:pPr>
+        <w:rPr>
+          <w:u w:val="single"/>
+        </w:rPr>
+      </w:pPr>
+      <w:r>
+        <w:rPr>
+          <w:u w:val="single"/>
+        </w:rPr>
+        <w:t>Better Approach (Hashing)</w:t>
+      </w:r>
+    </w:p>
+    <w:p>
+      <w:r>
+        <w:t xml:space="preserve">We will iterate the </w:t>
+      </w:r>
+      <w:r>
+        <w:t xml:space="preserve">both arrays simultaneosly </w:t>
+      </w:r>
+      <w:r>
+        <w:t>and check if elements from both the arrays at a particular index are equal</w:t>
+      </w:r>
+      <w:r>
+        <w:t xml:space="preserve"> if so we will increase the count</w:t>
+      </w:r>
+      <w:r>
+        <w:t xml:space="preserve"> </w:t>
+      </w:r>
+      <w:r>
+        <w:t xml:space="preserve">,  </w:t>
+      </w:r>
+      <w:r>
+        <w:t>We shall maintain a hashset</w:t>
+      </w:r>
+      <w:r>
+        <w:t xml:space="preserve"> and </w:t>
+      </w:r>
+      <w:r>
+        <w:t xml:space="preserve">keep pushing the </w:t>
+      </w:r>
+      <w:r>
+        <w:t xml:space="preserve">seen elements from both arrays sofar , </w:t>
+      </w:r>
+      <w:r>
+        <w:t xml:space="preserve">in case there is a mismatch we see if the elemets already exists in the hashset , meaning there is a match before </w:t>
+      </w:r>
+      <w:r>
+        <w:t>so we will increase the count for that case.</w:t>
+      </w:r>
+    </w:p>
+    <w:p>
+      <w:r>
+        <w:t>Time complexity : O(n</w:t>
+      </w:r>
+      <w:r>
+        <w:t>)</w:t>
+      </w:r>
+    </w:p>
+    <w:p>
+      <w:r>
+        <w:t>Space complexity: O(</w:t>
+      </w:r>
+      <w:r>
+        <w:t>n</w:t>
+      </w:r>
+      <w:r>
+        <w:t>)</w:t>
+      </w:r>
+    </w:p>
+    <w:p>
+      <w:pPr>
+        <w:pStyle w:val="Heading1"/>
+        <w:rPr>
+          <w:shd w:val="clear" w:color="auto" w:fill="FFFFFF"/>
+        </w:rPr>
+      </w:pPr>
+      <w:r>
+        <w:rPr>
+          <w:shd w:val="clear" w:color="auto" w:fill="FFFFFF"/>
+        </w:rPr>
+        <w:t>Longest Sub-Array with Sum K</w:t>
+      </w:r>
+    </w:p>
+    <w:p>
+      <w:r>
+        <w:t>Given an array containing </w:t>
+      </w:r>
+      <w:r>
+        <w:rPr>
+          <w:b/>
+          <w:bCs/>
+        </w:rPr>
+        <w:t>N</w:t>
+      </w:r>
+      <w:r>
+        <w:t> integers and an integer </w:t>
+      </w:r>
+      <w:r>
+        <w:rPr>
+          <w:b/>
+          <w:bCs/>
+        </w:rPr>
+        <w:t>K</w:t>
+      </w:r>
+      <w:r>
+        <w:t>., Your task is to find the length of the longest Sub-Array with the sum of the elements equal to the given value </w:t>
+      </w:r>
+      <w:r>
+        <w:rPr>
+          <w:b/>
+          <w:bCs/>
+        </w:rPr>
+        <w:t>K</w:t>
+      </w:r>
+      <w:r>
+        <w:t>.</w:t>
+      </w:r>
+    </w:p>
+    <w:p>
+      <w:bookmarkStart w:id="0" w:name="_Toc125491528"/>
+      <w:r>
+        <w:t xml:space="preserve">very similar question : </w:t>
+      </w:r>
+      <w:r>
+        <w:t>Length of the longest subarray with zero Sum</w:t>
+      </w:r>
+      <w:bookmarkEnd w:id="0"/>
+      <w:r>
+        <w:t xml:space="preserve"> in striver sheet.</w:t>
+      </w:r>
+    </w:p>
+    <w:p>
+      <w:r>
+        <w:t>we do not update the index of a sum if it’s seen again because we require the length of the longest subarray.</w:t>
+      </w:r>
+    </w:p>
+    <w:p>
+      <w:pPr>
+        <w:pStyle w:val="Heading1"/>
+        <w:rPr>
+          <w:shd w:val="clear" w:color="auto" w:fill="FFFFFF"/>
+        </w:rPr>
+      </w:pPr>
+      <w:r>
+        <w:rPr>
+          <w:shd w:val="clear" w:color="auto" w:fill="FFFFFF"/>
+        </w:rPr>
+        <w:t>Longest Palindrome by Concatenating Two Letter Words</w:t>
+      </w:r>
+    </w:p>
+    <w:p>
+      <w:r>
+        <w:t>You are given an array of strings words. Each element of words consists of two lowercase English letters.</w:t>
+      </w:r>
+    </w:p>
+    <w:p>
+      <w:r>
+        <w:t>Create the longest possible palindrome by selecting some elements from words and concatenating them in any order. Each element can be selected at most once.</w:t>
+      </w:r>
+    </w:p>
+    <w:p>
+      <w:r>
+        <w:t>Return the length of the longest palindrome that you can create. If it is impossible to create any palindrome, return 0.</w:t>
+      </w:r>
+    </w:p>
+    <w:p>
+      <w:r>
+        <w:t>A palindrome is a string that reads the same forward and backward.</w:t>
+      </w:r>
+    </w:p>
+    <w:p>
+      <w:r>
+        <w:t>Input: words = ["ab","ty","yt","lc","cl","ab"]</w:t>
+      </w:r>
+    </w:p>
+    <w:p>
+      <w:r>
+        <w:t>Output: 8</w:t>
+      </w:r>
+    </w:p>
+    <w:p>
+      <w:r>
+        <w:t>Explanation: One longest palindrome is "ty" + "lc" + "cl" + "yt" = "tylcclyt", of length 8.</w:t>
+      </w:r>
+    </w:p>
+    <w:p>
+      <w:r>
+        <w:t>Note that "lcyttycl" is another longest palindrome that can be created.</w:t>
+      </w:r>
+    </w:p>
+    <w:p>
+      <w:pPr>
+        <w:rPr>
+          <w:u w:val="single"/>
+        </w:rPr>
+      </w:pPr>
+      <w:r>
+        <w:rPr>
+          <w:u w:val="single"/>
+        </w:rPr>
+        <w:t xml:space="preserve">Brute Force </w:t>
+      </w:r>
+    </w:p>
+    <w:p>
+      <w:r>
+        <w:t xml:space="preserve">Run </w:t>
+      </w:r>
+      <w:r>
+        <w:t xml:space="preserve">a nested loop </w:t>
+      </w:r>
+      <w:r>
+        <w:t xml:space="preserve">and find every possible combination by concatinating </w:t>
+      </w:r>
+      <w:r>
+        <w:t>and check if it is palindrome or not.</w:t>
+      </w:r>
+    </w:p>
+    <w:p>
+      <w:r>
+        <w:t>Time complexity : O(n</w:t>
+      </w:r>
+      <w:r>
+        <w:t>^3</w:t>
+      </w:r>
+      <w:r>
+        <w:t>)</w:t>
+      </w:r>
+    </w:p>
+    <w:p>
+      <w:r>
+        <w:t>Space complexity: O(</w:t>
+      </w:r>
+      <w:r>
+        <w:t>1</w:t>
+      </w:r>
+      <w:r>
+        <w:t>)</w:t>
+      </w:r>
+    </w:p>
+    <w:p>
+      <w:pPr>
+        <w:rPr>
+          <w:u w:val="single"/>
+        </w:rPr>
+      </w:pPr>
+      <w:r>
+        <w:rPr>
+          <w:u w:val="single"/>
+        </w:rPr>
+        <w:t xml:space="preserve">Better Approach </w:t>
+      </w:r>
+    </w:p>
+    <w:p>
+      <w:r>
+        <w:t xml:space="preserve">The idea is form a palindrome of format L M R </w:t>
+      </w:r>
+      <w:r>
+        <w:t xml:space="preserve">, </w:t>
+      </w:r>
+    </w:p>
+    <w:p>
+      <w:r>
+        <w:lastRenderedPageBreak/>
+        <w:t xml:space="preserve">L -&gt; left, M -&gt; middle , R-&gt; right </w:t>
+      </w:r>
+    </w:p>
+    <w:p>
+      <w:r>
+        <w:t>Reversing L will give R , and M only consists of 1 character.</w:t>
+      </w:r>
+    </w:p>
+    <w:p>
+      <w:r>
+        <w:t>Construct a hash-map before hand with frequencies</w:t>
+      </w:r>
+      <w:r>
+        <w:t xml:space="preserve"> </w:t>
+      </w:r>
+      <w:r>
+        <w:t>(as there may be multiple occurences of the words like “ab” , “ab” etc )</w:t>
+      </w:r>
+    </w:p>
+    <w:p>
+      <w:r>
+        <w:t xml:space="preserve">For each word </w:t>
+      </w:r>
+      <w:r>
+        <w:t xml:space="preserve">check </w:t>
+      </w:r>
+      <w:r>
+        <w:t xml:space="preserve">, </w:t>
+      </w:r>
+    </w:p>
+    <w:p>
+      <w:r>
+        <w:t>I</w:t>
+      </w:r>
+      <w:r>
+        <w:t>f it is</w:t>
+      </w:r>
+      <w:r>
+        <w:t xml:space="preserve"> diffent characters </w:t>
+      </w:r>
+      <w:r>
+        <w:t xml:space="preserve">“ab” </w:t>
+      </w:r>
+      <w:r>
+        <w:t xml:space="preserve"> , then find the occurences of it’s reverse also “ba” and take the </w:t>
+      </w:r>
+      <w:r>
+        <w:t xml:space="preserve">min(freq , freq_rev) , this is because we have to ensure that </w:t>
+      </w:r>
+      <w:r>
+        <w:t>we are placing same amount of words and it’s reverse in L and R.</w:t>
+      </w:r>
+    </w:p>
+    <w:p>
+      <w:r>
+        <w:t>And remove both of them , otherwise they will again appear in the counts.</w:t>
+      </w:r>
+    </w:p>
+    <w:p>
+      <w:r>
+        <w:t xml:space="preserve">If it is same characters “gg” , </w:t>
+      </w:r>
+      <w:r>
+        <w:t xml:space="preserve">we need to </w:t>
+      </w:r>
+      <w:r>
+        <w:t xml:space="preserve">consider only 1 odd frequency of that kind and rest </w:t>
+      </w:r>
+      <w:r>
+        <w:t>we should be considering even .</w:t>
+      </w:r>
+    </w:p>
+    <w:p>
+      <w:r>
+        <w:t xml:space="preserve">Let’s say we have </w:t>
+      </w:r>
+    </w:p>
+    <w:p>
+      <w:r>
+        <w:t>‘aa’  -&gt; 7</w:t>
+      </w:r>
+    </w:p>
+    <w:p>
+      <w:r>
+        <w:t>‘bb’  -&gt; 3</w:t>
+      </w:r>
+    </w:p>
+    <w:p>
+      <w:r>
+        <w:t xml:space="preserve">‘cc’  -&gt; </w:t>
+      </w:r>
+      <w:r>
+        <w:t>5</w:t>
+      </w:r>
+    </w:p>
+    <w:p>
+      <w:r>
+        <w:t xml:space="preserve">Here , we should </w:t>
+      </w:r>
+      <w:r>
+        <w:t>any of the odd occurences and remaining we need to take even only</w:t>
+      </w:r>
+      <w:r>
+        <w:t>.</w:t>
+      </w:r>
+    </w:p>
+    <w:p>
+      <w:r>
+        <w:t>Other wise we can not partition them to L and R properly.</w:t>
       </w:r>
     </w:p>
     <w:p>
@@ -1798,10 +2252,32 @@
       <w:szCs w:val="26"/>
     </w:rPr>
   </w:style>
+  <w:style w:type="paragraph" w:styleId="Heading3">
+    <w:name w:val="heading 3"/>
+    <w:basedOn w:val="Normal"/>
+    <w:next w:val="Normal"/>
+    <w:link w:val="Heading3Char"/>
+    <w:uiPriority w:val="9"/>
+    <w:semiHidden/>
+    <w:unhideWhenUsed/>
+    <w:qFormat/>
+    <w:rsid w:val="00884C17"/>
+    <w:pPr>
+      <w:keepNext/>
+      <w:keepLines/>
+      <w:spacing w:before="40" w:after="0"/>
+      <w:outlineLvl w:val="2"/>
+    </w:pPr>
+    <w:rPr>
+      <w:rFonts w:asciiTheme="majorHAnsi" w:eastAsiaTheme="majorEastAsia" w:hAnsiTheme="majorHAnsi" w:cstheme="majorBidi"/>
+      <w:color w:val="1F3763" w:themeColor="accent1" w:themeShade="7F"/>
+      <w:sz w:val="24"/>
+      <w:szCs w:val="24"/>
+    </w:rPr>
+  </w:style>
   <w:style w:type="character" w:default="1" w:styleId="DefaultParagraphFont">
     <w:name w:val="Default Paragraph Font"/>
     <w:uiPriority w:val="1"/>
-    <w:semiHidden/>
     <w:unhideWhenUsed/>
   </w:style>
   <w:style w:type="table" w:default="1" w:styleId="TableNormal">
@@ -1859,6 +2335,20 @@
       <w:color w:val="2F5496" w:themeColor="accent1" w:themeShade="BF"/>
       <w:sz w:val="26"/>
       <w:szCs w:val="26"/>
+    </w:rPr>
+  </w:style>
+  <w:style w:type="character" w:customStyle="1" w:styleId="Heading3Char">
+    <w:name w:val="Heading 3 Char"/>
+    <w:basedOn w:val="DefaultParagraphFont"/>
+    <w:link w:val="Heading3"/>
+    <w:uiPriority w:val="9"/>
+    <w:semiHidden/>
+    <w:rsid w:val="00884C17"/>
+    <w:rPr>
+      <w:rFonts w:asciiTheme="majorHAnsi" w:eastAsiaTheme="majorEastAsia" w:hAnsiTheme="majorHAnsi" w:cstheme="majorBidi"/>
+      <w:color w:val="1F3763" w:themeColor="accent1" w:themeShade="7F"/>
+      <w:sz w:val="24"/>
+      <w:szCs w:val="24"/>
     </w:rPr>
   </w:style>
 </w:styles>

</xml_diff>

<commit_message>
update hashing on Tue, Jun 06, 2023  12:43:15 AM
</commit_message>
<xml_diff>
--- a/DSA/KumarK Mentoring/Hashing/Hashing.docx
+++ b/DSA/KumarK Mentoring/Hashing/Hashing.docx
@@ -1256,10 +1256,7 @@
         <w:t>Time complexity : O(n</w:t>
       </w:r>
       <w:r>
-        <w:t>^3</w:t>
-      </w:r>
-      <w:r>
-        <w:t>)</w:t>
+        <w:t>^3)</w:t>
       </w:r>
     </w:p>
     <w:p>
@@ -1397,7 +1394,16 @@
         <w:t xml:space="preserve">Here , we should </w:t>
       </w:r>
       <w:r>
-        <w:t>any of the odd occurences and remaining we need to take even only</w:t>
+        <w:t xml:space="preserve">have </w:t>
+      </w:r>
+      <w:r>
+        <w:t xml:space="preserve">any </w:t>
+      </w:r>
+      <w:r>
+        <w:t xml:space="preserve">one </w:t>
+      </w:r>
+      <w:r>
+        <w:t>of the odd occurences and remaining we need to take even only</w:t>
       </w:r>
       <w:r>
         <w:t>.</w:t>
@@ -1425,6 +1431,562 @@
       </w:r>
       <w:r>
         <w:t>)</w:t>
+      </w:r>
+    </w:p>
+    <w:p>
+      <w:pPr>
+        <w:pStyle w:val="Heading1"/>
+        <w:rPr>
+          <w:shd w:val="clear" w:color="auto" w:fill="FFFFFF"/>
+        </w:rPr>
+      </w:pPr>
+      <w:r>
+        <w:rPr>
+          <w:shd w:val="clear" w:color="auto" w:fill="FFFFFF"/>
+        </w:rPr>
+        <w:t>Max Sum of a Pair With Equal Sum of Digits</w:t>
+      </w:r>
+    </w:p>
+    <w:p>
+      <w:r>
+        <w:t>Given an array A consisting of N integers, returns the maximum sum of two numbers whose digits add up to an equal sum.</w:t>
+      </w:r>
+    </w:p>
+    <w:p>
+      <w:r>
+        <w:t>if there are not two numbers whose digits have an equal sum, the function should return -1.</w:t>
+      </w:r>
+    </w:p>
+    <w:p>
+      <w:r>
+        <w:t>Constraints: N is integer within the range [1, 200000]</w:t>
+      </w:r>
+    </w:p>
+    <w:p>
+      <w:r>
+        <w:t>each element of array A is an integer within the range [1, 1000000000]</w:t>
+      </w:r>
+    </w:p>
+    <w:p>
+      <w:r>
+        <w:t>Example</w:t>
+      </w:r>
+      <w:r>
+        <w:t xml:space="preserve"> </w:t>
+      </w:r>
+      <w:r>
+        <w:t>:</w:t>
+      </w:r>
+    </w:p>
+    <w:p>
+      <w:r>
+        <w:t>Input:</w:t>
+      </w:r>
+    </w:p>
+    <w:p>
+      <w:r>
+        <w:t>A = [51, 71, 17, 42]</w:t>
+      </w:r>
+    </w:p>
+    <w:p>
+      <w:r>
+        <w:t>Output: 93</w:t>
+      </w:r>
+    </w:p>
+    <w:p>
+      <w:r>
+        <w:t>Explanation: There are two pairs of numbers whose digits add up to an equal sum: (51, 42) and (17, 71), The first pair sums up to 93</w:t>
+      </w:r>
+    </w:p>
+    <w:p>
+      <w:pPr>
+        <w:rPr>
+          <w:u w:val="single"/>
+        </w:rPr>
+      </w:pPr>
+      <w:r>
+        <w:rPr>
+          <w:u w:val="single"/>
+        </w:rPr>
+        <w:t xml:space="preserve">Brute Force </w:t>
+      </w:r>
+    </w:p>
+    <w:p>
+      <w:r>
+        <w:t xml:space="preserve">Run a nested loop for every pair of numbers </w:t>
+      </w:r>
+      <w:r>
+        <w:t>.</w:t>
+      </w:r>
+    </w:p>
+    <w:p>
+      <w:r>
+        <w:t>Time complexity : O(</w:t>
+      </w:r>
+      <w:r>
+        <w:t xml:space="preserve">n x n x 9 </w:t>
+      </w:r>
+      <w:r>
+        <w:t>)</w:t>
+      </w:r>
+      <w:r>
+        <w:t xml:space="preserve">   -</w:t>
+      </w:r>
+      <w:r>
+        <w:sym w:font="Wingdings" w:char="F0E0"/>
+      </w:r>
+      <w:r>
+        <w:t xml:space="preserve"> O(9 ) for calculating the digit sum as the max num given</w:t>
+      </w:r>
+      <w:r>
+        <w:t xml:space="preserve"> limit </w:t>
+      </w:r>
+      <w:r>
+        <w:t xml:space="preserve"> is 10^9.</w:t>
+      </w:r>
+      <w:r>
+        <w:t xml:space="preserve"> </w:t>
+      </w:r>
+      <w:r>
+        <w:sym w:font="Wingdings" w:char="F0E0"/>
+      </w:r>
+      <w:r>
+        <w:t xml:space="preserve"> O(n^2)</w:t>
+      </w:r>
+    </w:p>
+    <w:p>
+      <w:r>
+        <w:lastRenderedPageBreak/>
+        <w:t>Space complexity: O(</w:t>
+      </w:r>
+      <w:r>
+        <w:t>1</w:t>
+      </w:r>
+      <w:r>
+        <w:t>)</w:t>
+      </w:r>
+    </w:p>
+    <w:p>
+      <w:pPr>
+        <w:rPr>
+          <w:u w:val="single"/>
+        </w:rPr>
+      </w:pPr>
+      <w:r>
+        <w:rPr>
+          <w:u w:val="single"/>
+        </w:rPr>
+        <w:t xml:space="preserve">Best Approach </w:t>
+      </w:r>
+    </w:p>
+    <w:p>
+      <w:r>
+        <w:t xml:space="preserve">Why hash table ? : We can avoid the </w:t>
+      </w:r>
+      <w:r>
+        <w:t xml:space="preserve">inner loop , </w:t>
+      </w:r>
+      <w:r>
+        <w:t xml:space="preserve"> </w:t>
+      </w:r>
+      <w:r>
+        <w:t xml:space="preserve">if we have some how stored the </w:t>
+      </w:r>
+      <w:r>
+        <w:t>digit sum of previous visited nums.</w:t>
+      </w:r>
+    </w:p>
+    <w:p>
+      <w:r>
+        <w:t>Iterate through each number in the given array.</w:t>
+      </w:r>
+    </w:p>
+    <w:p>
+      <w:r>
+        <w:t>For each number, calculate the sum of its digits.</w:t>
+      </w:r>
+    </w:p>
+    <w:p>
+      <w:r>
+        <w:t>Check if the sum of digits exists as a key in the digitSums dictionary.</w:t>
+      </w:r>
+    </w:p>
+    <w:p>
+      <w:r>
+        <w:t>If the sum of digits does exist in the dictionary, update the maxSum variable with the maximum value between the current maxSum and the sum of the current number and the corresponding value in the digitSums</w:t>
+      </w:r>
+      <w:r>
+        <w:t xml:space="preserve"> hashtable</w:t>
+      </w:r>
+      <w:r>
+        <w:t>.</w:t>
+      </w:r>
+    </w:p>
+    <w:p>
+      <w:r>
+        <w:t xml:space="preserve">We should update the key digitSum </w:t>
+      </w:r>
+      <w:r>
+        <w:t>,</w:t>
+      </w:r>
+      <w:r>
+        <w:t xml:space="preserve"> only</w:t>
+      </w:r>
+      <w:r>
+        <w:t xml:space="preserve"> if the </w:t>
+      </w:r>
+      <w:r>
+        <w:t xml:space="preserve">current num if greater than previous number with same </w:t>
+      </w:r>
+      <w:r>
+        <w:t>digitSum</w:t>
+      </w:r>
+      <w:r>
+        <w:t>.</w:t>
+      </w:r>
+      <w:r>
+        <w:t>(as we are looking to maximize the sum)</w:t>
+      </w:r>
+    </w:p>
+    <w:p>
+      <w:r>
+        <w:t>If the sum of digits doesn't exist in the dictionary, add it as a new key with the value equal to the current number.</w:t>
+      </w:r>
+    </w:p>
+    <w:p>
+      <w:r>
+        <w:t xml:space="preserve">Time Complexity : </w:t>
+      </w:r>
+      <w:r>
+        <w:t>O(N x 9 )</w:t>
+      </w:r>
+      <w:r>
+        <w:t xml:space="preserve"> </w:t>
+      </w:r>
+      <w:r>
+        <w:sym w:font="Wingdings" w:char="F0E0"/>
+      </w:r>
+      <w:r>
+        <w:t xml:space="preserve"> O(N) as 9 is constant.</w:t>
+      </w:r>
+    </w:p>
+    <w:p>
+      <w:r>
+        <w:t>Space Complexity :- how many keys can there be at maximum in hashmap —&gt; only digitsum can be there as they key so the answer is O(maximum digitsum) == O(81)[practical manner] which is constant ; O(1) space complexity = constant space complexity</w:t>
+      </w:r>
+      <w:r>
+        <w:t>.</w:t>
+      </w:r>
+    </w:p>
+    <w:p>
+      <w:pPr>
+        <w:pStyle w:val="Heading1"/>
+      </w:pPr>
+      <w:r>
+        <w:t>Find number of ‘t’ in ‘s’</w:t>
+      </w:r>
+      <w:r>
+        <w:t xml:space="preserve"> </w:t>
+      </w:r>
+    </w:p>
+    <w:p>
+      <w:r>
+        <w:t xml:space="preserve">Given two strings ‘t’ and ‘s’ , find the number of </w:t>
+      </w:r>
+      <w:r>
+        <w:t>occurences of ‘t’ in ‘s’.</w:t>
+      </w:r>
+    </w:p>
+    <w:p>
+      <w:r>
+        <w:t xml:space="preserve">Example : </w:t>
+      </w:r>
+    </w:p>
+    <w:p>
+      <w:r>
+        <w:t>s = mononom</w:t>
+      </w:r>
+    </w:p>
+    <w:p>
+      <w:r>
+        <w:t>t = mon</w:t>
+      </w:r>
+    </w:p>
+    <w:p>
+      <w:r>
+        <w:t>W</w:t>
+      </w:r>
+      <w:r>
+        <w:t xml:space="preserve">e can see that 2 times we can see </w:t>
+      </w:r>
+      <w:r>
+        <w:t>‘</w:t>
+      </w:r>
+      <w:r>
+        <w:t>t</w:t>
+      </w:r>
+      <w:r>
+        <w:t>’</w:t>
+      </w:r>
+      <w:r>
+        <w:t xml:space="preserve"> in </w:t>
+      </w:r>
+      <w:r>
+        <w:t>‘</w:t>
+      </w:r>
+      <w:r>
+        <w:t>s</w:t>
+      </w:r>
+      <w:r>
+        <w:t>’</w:t>
+      </w:r>
+    </w:p>
+    <w:p>
+      <w:r>
+        <w:t>1)</w:t>
+      </w:r>
+      <w:r>
+        <w:rPr>
+          <w:strike/>
+        </w:rPr>
+        <w:t>mon</w:t>
+      </w:r>
+      <w:r>
+        <w:t>onom</w:t>
+      </w:r>
+      <w:r>
+        <w:t xml:space="preserve">   </w:t>
+      </w:r>
+      <w:r>
+        <w:t>mon</w:t>
+      </w:r>
+    </w:p>
+    <w:p>
+      <w:r>
+        <w:t>2)</w:t>
+      </w:r>
+      <w:r>
+        <w:rPr>
+          <w:strike/>
+        </w:rPr>
+        <w:t>mon</w:t>
+      </w:r>
+      <w:r>
+        <w:t>o</w:t>
+      </w:r>
+      <w:r>
+        <w:rPr>
+          <w:strike/>
+        </w:rPr>
+        <w:t>nom</w:t>
+      </w:r>
+      <w:r>
+        <w:t xml:space="preserve">   mon</w:t>
+      </w:r>
+    </w:p>
+    <w:p>
+      <w:pPr>
+        <w:rPr>
+          <w:u w:val="single"/>
+        </w:rPr>
+      </w:pPr>
+      <w:r>
+        <w:rPr>
+          <w:u w:val="single"/>
+        </w:rPr>
+        <w:t xml:space="preserve">Brute Force </w:t>
+      </w:r>
+    </w:p>
+    <w:p>
+      <w:r>
+        <w:t xml:space="preserve">Start with an infinite loop </w:t>
+      </w:r>
+      <w:r>
+        <w:t xml:space="preserve">to check </w:t>
+      </w:r>
+      <w:r>
+        <w:t xml:space="preserve">cnt of string t in string s until we are getting string t in string s; </w:t>
+      </w:r>
+      <w:r>
+        <w:t xml:space="preserve">and start removing the characters </w:t>
+      </w:r>
+      <w:r>
+        <w:t xml:space="preserve">from s once matched to </w:t>
+      </w:r>
+      <w:r>
+        <w:t>t.</w:t>
+      </w:r>
+    </w:p>
+    <w:p>
+      <w:r>
+        <w:t xml:space="preserve">if any char of t doesn’t present in s at any moment then we will break &amp; return the cnt; </w:t>
+      </w:r>
+    </w:p>
+    <w:p>
+      <w:r>
+        <w:t>if string s is empty at any moment then again we will break from the loop &amp; return the cnt.</w:t>
+      </w:r>
+    </w:p>
+    <w:p>
+      <w:r>
+        <w:t>Time Complexity :</w:t>
+      </w:r>
+      <w:r>
+        <w:t xml:space="preserve"> O(</w:t>
+      </w:r>
+      <w:r>
+        <w:t>len(t</w:t>
+      </w:r>
+      <w:r>
+        <w:t>)</w:t>
+      </w:r>
+      <w:r>
+        <w:t xml:space="preserve">) x </w:t>
+      </w:r>
+      <w:r>
+        <w:t>O(len(</w:t>
+      </w:r>
+      <w:r>
+        <w:t>s</w:t>
+      </w:r>
+      <w:r>
+        <w:t>))</w:t>
+      </w:r>
+      <w:r>
+        <w:t xml:space="preserve"> x </w:t>
+      </w:r>
+      <w:r>
+        <w:t>O(</w:t>
+      </w:r>
+      <w:r>
+        <w:t xml:space="preserve"> </w:t>
+      </w:r>
+      <w:r>
+        <w:t>len(</w:t>
+      </w:r>
+      <w:r>
+        <w:t>s</w:t>
+      </w:r>
+      <w:r>
+        <w:t>)</w:t>
+      </w:r>
+      <w:r>
+        <w:t xml:space="preserve"> / </w:t>
+      </w:r>
+      <w:r>
+        <w:t>len(t)</w:t>
+      </w:r>
+      <w:r>
+        <w:t xml:space="preserve"> </w:t>
+      </w:r>
+      <w:r>
+        <w:t>)</w:t>
+      </w:r>
+    </w:p>
+    <w:p>
+      <w:r>
+        <w:t>Space Complexity :</w:t>
+      </w:r>
+      <w:r>
+        <w:t xml:space="preserve"> </w:t>
+      </w:r>
+      <w:r>
+        <w:t>O(1)</w:t>
+      </w:r>
+    </w:p>
+    <w:p>
+      <w:pPr>
+        <w:rPr>
+          <w:u w:val="single"/>
+        </w:rPr>
+      </w:pPr>
+      <w:r>
+        <w:rPr>
+          <w:u w:val="single"/>
+        </w:rPr>
+        <w:t>Best Approach :</w:t>
+      </w:r>
+    </w:p>
+    <w:p>
+      <w:r>
+        <w:t xml:space="preserve">Cases :- </w:t>
+      </w:r>
+    </w:p>
+    <w:p>
+      <w:r>
+        <w:lastRenderedPageBreak/>
+        <w:t xml:space="preserve">S = abcbacbbac  t = abc  </w:t>
+      </w:r>
+      <w:r>
+        <w:rPr>
+          <w:rFonts w:ascii="Arial" w:hAnsi="Arial" w:cs="Arial"/>
+        </w:rPr>
+        <w:t>→</w:t>
+      </w:r>
+      <w:r>
+        <w:t xml:space="preserve"> unique</w:t>
+      </w:r>
+    </w:p>
+    <w:p>
+      <w:r>
+        <w:t xml:space="preserve">S = abcbacbbac  t = abbc </w:t>
+      </w:r>
+      <w:r>
+        <w:rPr>
+          <w:rFonts w:ascii="Arial" w:hAnsi="Arial" w:cs="Arial"/>
+        </w:rPr>
+        <w:t>→</w:t>
+      </w:r>
+      <w:r>
+        <w:t xml:space="preserve"> duplicate</w:t>
+      </w:r>
+    </w:p>
+    <w:p>
+      <w:r>
+        <w:t xml:space="preserve">S = abcbacbbac  t = abcp </w:t>
+      </w:r>
+    </w:p>
+    <w:p>
+      <w:r>
+        <w:t xml:space="preserve">By analyzing the above 3 cases, the approach is </w:t>
+      </w:r>
+      <w:r>
+        <w:rPr>
+          <w:rFonts w:ascii="Arial" w:hAnsi="Arial" w:cs="Arial"/>
+        </w:rPr>
+        <w:t>→</w:t>
+      </w:r>
+    </w:p>
+    <w:p>
+      <w:r>
+        <w:t xml:space="preserve">Take 2 hashmaps. One will store the cnt of char present in s &amp; another will store the cnt of char present in t. </w:t>
+      </w:r>
+    </w:p>
+    <w:p>
+      <w:r>
+        <w:t xml:space="preserve">Now traverse t </w:t>
+      </w:r>
+      <w:r>
+        <w:t>and</w:t>
+      </w:r>
+      <w:r>
+        <w:t xml:space="preserve"> ans = min(ans, mp1[t[i]] / mp2[t2[i]] )</w:t>
+      </w:r>
+    </w:p>
+    <w:p>
+      <w:r>
+        <w:t>Time Complexity : O(len(t) + len(s))</w:t>
+      </w:r>
+    </w:p>
+    <w:p>
+      <w:r>
+        <w:t>Space Complexity :</w:t>
+      </w:r>
+      <w:r>
+        <w:t xml:space="preserve"> </w:t>
+      </w:r>
+      <w:r>
+        <w:t>O(len(t) + len(s))</w:t>
       </w:r>
     </w:p>
     <w:p/>
@@ -2278,6 +2840,7 @@
   <w:style w:type="character" w:default="1" w:styleId="DefaultParagraphFont">
     <w:name w:val="Default Paragraph Font"/>
     <w:uiPriority w:val="1"/>
+    <w:semiHidden/>
     <w:unhideWhenUsed/>
   </w:style>
   <w:style w:type="table" w:default="1" w:styleId="TableNormal">

</xml_diff>

<commit_message>
update hashing on Wed, Jun 07, 2023  12:24:16 AM
</commit_message>
<xml_diff>
--- a/DSA/KumarK Mentoring/Hashing/Hashing.docx
+++ b/DSA/KumarK Mentoring/Hashing/Hashing.docx
@@ -1524,10 +1524,7 @@
         <w:t>Time complexity : O(</w:t>
       </w:r>
       <w:r>
-        <w:t xml:space="preserve">n x n x 9 </w:t>
-      </w:r>
-      <w:r>
-        <w:t>)</w:t>
+        <w:t>n x n x 9 )</w:t>
       </w:r>
       <w:r>
         <w:t xml:space="preserve">   -</w:t>
@@ -1613,81 +1610,72 @@
     </w:p>
     <w:p>
       <w:r>
-        <w:t>If the sum of digits does exist in the dictionary, update the maxSum variable with the maximum value between the current maxSum and the sum of the current number and the corresponding value in the digitSums</w:t>
-      </w:r>
-      <w:r>
-        <w:t xml:space="preserve"> hashtable</w:t>
+        <w:t>If the sum of digits does exist in the dictionary, update the maxSum variable with the maximum value between the current maxSum and the sum of the current number and the corresponding value in the digitSums hashtable.</w:t>
+      </w:r>
+    </w:p>
+    <w:p>
+      <w:r>
+        <w:t xml:space="preserve">We should update the key digitSum </w:t>
+      </w:r>
+      <w:r>
+        <w:t>,</w:t>
+      </w:r>
+      <w:r>
+        <w:t xml:space="preserve"> only</w:t>
+      </w:r>
+      <w:r>
+        <w:t xml:space="preserve"> if the </w:t>
+      </w:r>
+      <w:r>
+        <w:t xml:space="preserve">current num if greater than previous number with same </w:t>
+      </w:r>
+      <w:r>
+        <w:t>digitSum.</w:t>
+      </w:r>
+      <w:r>
+        <w:t>(as we are looking to maximize the sum)</w:t>
+      </w:r>
+    </w:p>
+    <w:p>
+      <w:r>
+        <w:t>If the sum of digits doesn't exist in the dictionary, add it as a new key with the value equal to the current number.</w:t>
+      </w:r>
+    </w:p>
+    <w:p>
+      <w:r>
+        <w:t xml:space="preserve">Time Complexity : </w:t>
+      </w:r>
+      <w:r>
+        <w:t>O(N x 9 )</w:t>
+      </w:r>
+      <w:r>
+        <w:t xml:space="preserve"> </w:t>
+      </w:r>
+      <w:r>
+        <w:sym w:font="Wingdings" w:char="F0E0"/>
+      </w:r>
+      <w:r>
+        <w:t xml:space="preserve"> O(N) as 9 is constant.</w:t>
+      </w:r>
+    </w:p>
+    <w:p>
+      <w:r>
+        <w:t>Space Complexity :- how many keys can there be at maximum in hashmap —&gt; only digitsum can be there as they key so the answer is O(maximum digitsum) == O(81)[practical manner] which is constant ; O(1) space complexity = constant space complexity</w:t>
       </w:r>
       <w:r>
         <w:t>.</w:t>
       </w:r>
     </w:p>
     <w:p>
-      <w:r>
-        <w:t xml:space="preserve">We should update the key digitSum </w:t>
-      </w:r>
-      <w:r>
-        <w:t>,</w:t>
-      </w:r>
-      <w:r>
-        <w:t xml:space="preserve"> only</w:t>
-      </w:r>
-      <w:r>
-        <w:t xml:space="preserve"> if the </w:t>
-      </w:r>
-      <w:r>
-        <w:t xml:space="preserve">current num if greater than previous number with same </w:t>
-      </w:r>
-      <w:r>
-        <w:t>digitSum</w:t>
-      </w:r>
-      <w:r>
-        <w:t>.</w:t>
-      </w:r>
-      <w:r>
-        <w:t>(as we are looking to maximize the sum)</w:t>
-      </w:r>
-    </w:p>
-    <w:p>
-      <w:r>
-        <w:t>If the sum of digits doesn't exist in the dictionary, add it as a new key with the value equal to the current number.</w:t>
-      </w:r>
-    </w:p>
-    <w:p>
-      <w:r>
-        <w:t xml:space="preserve">Time Complexity : </w:t>
-      </w:r>
-      <w:r>
-        <w:t>O(N x 9 )</w:t>
+      <w:pPr>
+        <w:pStyle w:val="Heading1"/>
+      </w:pPr>
+      <w:r>
+        <w:t>Find number of ‘t’ in ‘s’</w:t>
       </w:r>
       <w:r>
         <w:t xml:space="preserve"> </w:t>
       </w:r>
-      <w:r>
-        <w:sym w:font="Wingdings" w:char="F0E0"/>
-      </w:r>
-      <w:r>
-        <w:t xml:space="preserve"> O(N) as 9 is constant.</w:t>
-      </w:r>
-    </w:p>
-    <w:p>
-      <w:r>
-        <w:t>Space Complexity :- how many keys can there be at maximum in hashmap —&gt; only digitsum can be there as they key so the answer is O(maximum digitsum) == O(81)[practical manner] which is constant ; O(1) space complexity = constant space complexity</w:t>
-      </w:r>
-      <w:r>
-        <w:t>.</w:t>
-      </w:r>
-    </w:p>
-    <w:p>
-      <w:pPr>
-        <w:pStyle w:val="Heading1"/>
-      </w:pPr>
-      <w:r>
-        <w:t>Find number of ‘t’ in ‘s’</w:t>
-      </w:r>
-      <w:r>
-        <w:t xml:space="preserve"> </w:t>
-      </w:r>
     </w:p>
     <w:p>
       <w:r>
@@ -1752,32 +1740,26 @@
         <w:t>mon</w:t>
       </w:r>
       <w:r>
-        <w:t>onom</w:t>
-      </w:r>
-      <w:r>
-        <w:t xml:space="preserve">   </w:t>
-      </w:r>
-      <w:r>
+        <w:t>onom   mon</w:t>
+      </w:r>
+    </w:p>
+    <w:p>
+      <w:r>
+        <w:t>2)</w:t>
+      </w:r>
+      <w:r>
+        <w:rPr>
+          <w:strike/>
+        </w:rPr>
         <w:t>mon</w:t>
       </w:r>
-    </w:p>
-    <w:p>
-      <w:r>
-        <w:t>2)</w:t>
+      <w:r>
+        <w:t>o</w:t>
       </w:r>
       <w:r>
         <w:rPr>
           <w:strike/>
         </w:rPr>
-        <w:t>mon</w:t>
-      </w:r>
-      <w:r>
-        <w:t>o</w:t>
-      </w:r>
-      <w:r>
-        <w:rPr>
-          <w:strike/>
-        </w:rPr>
         <w:t>nom</w:t>
       </w:r>
       <w:r>
@@ -1829,10 +1811,7 @@
     </w:p>
     <w:p>
       <w:r>
-        <w:t>Time Complexity :</w:t>
-      </w:r>
-      <w:r>
-        <w:t xml:space="preserve"> O(</w:t>
+        <w:t>Time Complexity : O(</w:t>
       </w:r>
       <w:r>
         <w:t>len(t</w:t>
@@ -1841,46 +1820,7 @@
         <w:t>)</w:t>
       </w:r>
       <w:r>
-        <w:t xml:space="preserve">) x </w:t>
-      </w:r>
-      <w:r>
-        <w:t>O(len(</w:t>
-      </w:r>
-      <w:r>
-        <w:t>s</w:t>
-      </w:r>
-      <w:r>
-        <w:t>))</w:t>
-      </w:r>
-      <w:r>
-        <w:t xml:space="preserve"> x </w:t>
-      </w:r>
-      <w:r>
-        <w:t>O(</w:t>
-      </w:r>
-      <w:r>
-        <w:t xml:space="preserve"> </w:t>
-      </w:r>
-      <w:r>
-        <w:t>len(</w:t>
-      </w:r>
-      <w:r>
-        <w:t>s</w:t>
-      </w:r>
-      <w:r>
-        <w:t>)</w:t>
-      </w:r>
-      <w:r>
-        <w:t xml:space="preserve"> / </w:t>
-      </w:r>
-      <w:r>
-        <w:t>len(t)</w:t>
-      </w:r>
-      <w:r>
-        <w:t xml:space="preserve"> </w:t>
-      </w:r>
-      <w:r>
-        <w:t>)</w:t>
+        <w:t>) x O(len(s)) x O( len(s) / len(t) )</w:t>
       </w:r>
     </w:p>
     <w:p>
@@ -1987,6 +1927,243 @@
       </w:r>
       <w:r>
         <w:t>O(len(t) + len(s))</w:t>
+      </w:r>
+    </w:p>
+    <w:p/>
+    <w:p>
+      <w:pPr>
+        <w:pStyle w:val="Heading1"/>
+      </w:pPr>
+      <w:r>
+        <w:t>Good Binary Strings</w:t>
+      </w:r>
+    </w:p>
+    <w:p/>
+    <w:p>
+      <w:r>
+        <w:t>Approach (Observation based)</w:t>
+      </w:r>
+    </w:p>
+    <w:p>
+      <w:r>
+        <w:drawing>
+          <wp:inline distT="0" distB="0" distL="0" distR="0" wp14:anchorId="33A05167" wp14:editId="3AC1E313">
+            <wp:extent cx="5731510" cy="1670050"/>
+            <wp:effectExtent l="0" t="0" r="2540" b="6350"/>
+            <wp:docPr id="1302925538" name="Picture 1"/>
+            <wp:cNvGraphicFramePr>
+              <a:graphicFrameLocks xmlns:a="http://schemas.openxmlformats.org/drawingml/2006/main" noChangeAspect="1"/>
+            </wp:cNvGraphicFramePr>
+            <a:graphic xmlns:a="http://schemas.openxmlformats.org/drawingml/2006/main">
+              <a:graphicData uri="http://schemas.openxmlformats.org/drawingml/2006/picture">
+                <pic:pic xmlns:pic="http://schemas.openxmlformats.org/drawingml/2006/picture">
+                  <pic:nvPicPr>
+                    <pic:cNvPr id="1302925538" name=""/>
+                    <pic:cNvPicPr/>
+                  </pic:nvPicPr>
+                  <pic:blipFill>
+                    <a:blip r:embed="rId5"/>
+                    <a:stretch>
+                      <a:fillRect/>
+                    </a:stretch>
+                  </pic:blipFill>
+                  <pic:spPr>
+                    <a:xfrm>
+                      <a:off x="0" y="0"/>
+                      <a:ext cx="5731510" cy="1670050"/>
+                    </a:xfrm>
+                    <a:prstGeom prst="rect">
+                      <a:avLst/>
+                    </a:prstGeom>
+                  </pic:spPr>
+                </pic:pic>
+              </a:graphicData>
+            </a:graphic>
+          </wp:inline>
+        </w:drawing>
+      </w:r>
+    </w:p>
+    <w:p/>
+    <w:p/>
+    <w:p>
+      <w:r>
+        <w:drawing>
+          <wp:inline distT="0" distB="0" distL="0" distR="0" wp14:anchorId="75CA6FB3" wp14:editId="1B2DCDA7">
+            <wp:extent cx="5731510" cy="2264410"/>
+            <wp:effectExtent l="0" t="0" r="2540" b="2540"/>
+            <wp:docPr id="1249766251" name="Picture 1"/>
+            <wp:cNvGraphicFramePr>
+              <a:graphicFrameLocks xmlns:a="http://schemas.openxmlformats.org/drawingml/2006/main" noChangeAspect="1"/>
+            </wp:cNvGraphicFramePr>
+            <a:graphic xmlns:a="http://schemas.openxmlformats.org/drawingml/2006/main">
+              <a:graphicData uri="http://schemas.openxmlformats.org/drawingml/2006/picture">
+                <pic:pic xmlns:pic="http://schemas.openxmlformats.org/drawingml/2006/picture">
+                  <pic:nvPicPr>
+                    <pic:cNvPr id="1249766251" name=""/>
+                    <pic:cNvPicPr/>
+                  </pic:nvPicPr>
+                  <pic:blipFill>
+                    <a:blip r:embed="rId6"/>
+                    <a:stretch>
+                      <a:fillRect/>
+                    </a:stretch>
+                  </pic:blipFill>
+                  <pic:spPr>
+                    <a:xfrm>
+                      <a:off x="0" y="0"/>
+                      <a:ext cx="5731510" cy="2264410"/>
+                    </a:xfrm>
+                    <a:prstGeom prst="rect">
+                      <a:avLst/>
+                    </a:prstGeom>
+                  </pic:spPr>
+                </pic:pic>
+              </a:graphicData>
+            </a:graphic>
+          </wp:inline>
+        </w:drawing>
+      </w:r>
+    </w:p>
+    <w:p/>
+    <w:p/>
+    <w:p/>
+    <w:p>
+      <w:pPr>
+        <w:pStyle w:val="Heading1"/>
+        <w:rPr>
+          <w:shd w:val="clear" w:color="auto" w:fill="FFFFFF"/>
+        </w:rPr>
+      </w:pPr>
+      <w:r>
+        <w:rPr>
+          <w:shd w:val="clear" w:color="auto" w:fill="FFFFFF"/>
+        </w:rPr>
+        <w:lastRenderedPageBreak/>
+        <w:t>Convert an Array Into a 2D Array With Conditions</w:t>
+      </w:r>
+    </w:p>
+    <w:p/>
+    <w:p>
+      <w:r>
+        <w:t>You are given an integer array nums. You need to create a 2D array from nums satisfying the following conditions:</w:t>
+      </w:r>
+    </w:p>
+    <w:p>
+      <w:r>
+        <w:t>The 2D array should contain only the elements of the array nums.</w:t>
+      </w:r>
+    </w:p>
+    <w:p>
+      <w:r>
+        <w:t>Each row in the 2D array contains distinct integers.</w:t>
+      </w:r>
+    </w:p>
+    <w:p>
+      <w:r>
+        <w:t>The number of rows in the 2D array should be minimal.</w:t>
+      </w:r>
+    </w:p>
+    <w:p>
+      <w:r>
+        <w:t>Return the resulting array. If there are multiple answers, return any of them.</w:t>
+      </w:r>
+    </w:p>
+    <w:p>
+      <w:r>
+        <w:t>Note that the 2D array can have a different number of elements on each row.</w:t>
+      </w:r>
+    </w:p>
+    <w:p>
+      <w:r>
+        <w:t>Example 1:</w:t>
+      </w:r>
+    </w:p>
+    <w:p/>
+    <w:p>
+      <w:r>
+        <w:t>Input: nums = [1,3,4,1,2,3,1]</w:t>
+      </w:r>
+    </w:p>
+    <w:p>
+      <w:r>
+        <w:t>Output: [[1,3,4,2],[1,3],[1]]</w:t>
+      </w:r>
+    </w:p>
+    <w:p>
+      <w:r>
+        <w:t>Explanation: We can create a 2D array that contains the following rows:</w:t>
+      </w:r>
+    </w:p>
+    <w:p>
+      <w:r>
+        <w:t>- 1,3,4,2</w:t>
+      </w:r>
+    </w:p>
+    <w:p>
+      <w:r>
+        <w:t>- 1,3</w:t>
+      </w:r>
+    </w:p>
+    <w:p>
+      <w:r>
+        <w:t>- 1</w:t>
+      </w:r>
+    </w:p>
+    <w:p>
+      <w:r>
+        <w:t>All elements of nums were used, and each row of the 2D array contains distinct integers, so it is a valid answer.</w:t>
+      </w:r>
+    </w:p>
+    <w:p>
+      <w:r>
+        <w:t>It can be shown that we cannot have less than 3 rows in a valid array.</w:t>
+      </w:r>
+    </w:p>
+    <w:p>
+      <w:r>
+        <w:t xml:space="preserve">Hashing Approach : </w:t>
+      </w:r>
+    </w:p>
+    <w:p>
+      <w:r>
+        <w:t xml:space="preserve">Find the freq of every element in the array and start filling </w:t>
+      </w:r>
+      <w:r>
+        <w:t xml:space="preserve">the rows </w:t>
+      </w:r>
+      <w:r>
+        <w:t xml:space="preserve">, until the frequency dried out </w:t>
+      </w:r>
+      <w:r>
+        <w:t>for each element.</w:t>
+      </w:r>
+    </w:p>
+    <w:p>
+      <w:r>
+        <w:t xml:space="preserve">Time Complexity : O(Size of the map x </w:t>
+      </w:r>
+      <w:r>
+        <w:t xml:space="preserve">highest freq </w:t>
+      </w:r>
+      <w:r>
+        <w:t>)</w:t>
+      </w:r>
+    </w:p>
+    <w:p>
+      <w:r>
+        <w:t xml:space="preserve">Space Complexity : </w:t>
+      </w:r>
+      <w:r>
+        <w:t>O(</w:t>
+      </w:r>
+      <w:r>
+        <w:t>N</w:t>
+      </w:r>
+      <w:r>
+        <w:t>)</w:t>
+      </w:r>
+      <w:r>
+        <w:t xml:space="preserve"> , at worst case all the elements in the given array are unique.</w:t>
       </w:r>
     </w:p>
     <w:p/>

</xml_diff>

<commit_message>
update DSA on Thu, Jun 08, 2023  11:50:09 PM
</commit_message>
<xml_diff>
--- a/DSA/KumarK Mentoring/Hashing/Hashing.docx
+++ b/DSA/KumarK Mentoring/Hashing/Hashing.docx
@@ -1,6 +1,6 @@
 
 <file path=word/document.xml><?xml version="1.0" encoding="utf-8"?>
-<w:document xmlns:wpc="http://schemas.microsoft.com/office/word/2010/wordprocessingCanvas" xmlns:cx="http://schemas.microsoft.com/office/drawing/2014/chartex" xmlns:cx1="http://schemas.microsoft.com/office/drawing/2015/9/8/chartex" xmlns:cx2="http://schemas.microsoft.com/office/drawing/2015/10/21/chartex" xmlns:cx3="http://schemas.microsoft.com/office/drawing/2016/5/9/chartex" xmlns:cx4="http://schemas.microsoft.com/office/drawing/2016/5/10/chartex" xmlns:cx5="http://schemas.microsoft.com/office/drawing/2016/5/11/chartex" xmlns:cx6="http://schemas.microsoft.com/office/drawing/2016/5/12/chartex" xmlns:cx7="http://schemas.microsoft.com/office/drawing/2016/5/13/chartex" xmlns:cx8="http://schemas.microsoft.com/office/drawing/2016/5/14/chartex" xmlns:mc="http://schemas.openxmlformats.org/markup-compatibility/2006" xmlns:aink="http://schemas.microsoft.com/office/drawing/2016/ink" xmlns:am3d="http://schemas.microsoft.com/office/drawing/2017/model3d" xmlns:o="urn:schemas-microsoft-com:office:office" xmlns:oel="http://schemas.microsoft.com/office/2019/extlst" xmlns:r="http://schemas.openxmlformats.org/officeDocument/2006/relationships" xmlns:m="http://schemas.openxmlformats.org/officeDocument/2006/math" xmlns:v="urn:schemas-microsoft-com:vml" xmlns:wp14="http://schemas.microsoft.com/office/word/2010/wordprocessingDrawing" xmlns:wp="http://schemas.openxmlformats.org/drawingml/2006/wordprocessingDrawing" xmlns:w10="urn:schemas-microsoft-com:office:word" xmlns:w="http://schemas.openxmlformats.org/wordprocessingml/2006/main" xmlns:w14="http://schemas.microsoft.com/office/word/2010/wordml" xmlns:w15="http://schemas.microsoft.com/office/word/2012/wordml" xmlns:w16cex="http://schemas.microsoft.com/office/word/2018/wordml/cex" xmlns:w16cid="http://schemas.microsoft.com/office/word/2016/wordml/cid" xmlns:w16="http://schemas.microsoft.com/office/word/2018/wordml" xmlns:w16du="http://schemas.microsoft.com/office/word/2023/wordml/word16du" xmlns:w16sdtdh="http://schemas.microsoft.com/office/word/2020/wordml/sdtdatahash" xmlns:w16se="http://schemas.microsoft.com/office/word/2015/wordml/symex" xmlns:wpg="http://schemas.microsoft.com/office/word/2010/wordprocessingGroup" xmlns:wpi="http://schemas.microsoft.com/office/word/2010/wordprocessingInk" xmlns:wne="http://schemas.microsoft.com/office/word/2006/wordml" xmlns:wps="http://schemas.microsoft.com/office/word/2010/wordprocessingShape" mc:Ignorable="w14 w15 w16se w16cid w16 w16cex w16sdtdh wp14">
+<w:document xmlns:wpc="http://schemas.microsoft.com/office/word/2010/wordprocessingCanvas" xmlns:cx="http://schemas.microsoft.com/office/drawing/2014/chartex" xmlns:cx1="http://schemas.microsoft.com/office/drawing/2015/9/8/chartex" xmlns:cx2="http://schemas.microsoft.com/office/drawing/2015/10/21/chartex" xmlns:cx3="http://schemas.microsoft.com/office/drawing/2016/5/9/chartex" xmlns:cx4="http://schemas.microsoft.com/office/drawing/2016/5/10/chartex" xmlns:cx5="http://schemas.microsoft.com/office/drawing/2016/5/11/chartex" xmlns:cx6="http://schemas.microsoft.com/office/drawing/2016/5/12/chartex" xmlns:cx7="http://schemas.microsoft.com/office/drawing/2016/5/13/chartex" xmlns:cx8="http://schemas.microsoft.com/office/drawing/2016/5/14/chartex" xmlns:mc="http://schemas.openxmlformats.org/markup-compatibility/2006" xmlns:aink="http://schemas.microsoft.com/office/drawing/2016/ink" xmlns:am3d="http://schemas.microsoft.com/office/drawing/2017/model3d" xmlns:o="urn:schemas-microsoft-com:office:office" xmlns:oel="http://schemas.microsoft.com/office/2019/extlst" xmlns:r="http://schemas.openxmlformats.org/officeDocument/2006/relationships" xmlns:m="http://schemas.openxmlformats.org/officeDocument/2006/math" xmlns:v="urn:schemas-microsoft-com:vml" xmlns:wp14="http://schemas.microsoft.com/office/word/2010/wordprocessingDrawing" xmlns:wp="http://schemas.openxmlformats.org/drawingml/2006/wordprocessingDrawing" xmlns:w10="urn:schemas-microsoft-com:office:word" xmlns:w="http://schemas.openxmlformats.org/wordprocessingml/2006/main" xmlns:w14="http://schemas.microsoft.com/office/word/2010/wordml" xmlns:w15="http://schemas.microsoft.com/office/word/2012/wordml" xmlns:w16cex="http://schemas.microsoft.com/office/word/2018/wordml/cex" xmlns:w16cid="http://schemas.microsoft.com/office/word/2016/wordml/cid" xmlns:w16="http://schemas.microsoft.com/office/word/2018/wordml" xmlns:w16sdtdh="http://schemas.microsoft.com/office/word/2020/wordml/sdtdatahash" xmlns:w16se="http://schemas.microsoft.com/office/word/2015/wordml/symex" xmlns:wpg="http://schemas.microsoft.com/office/word/2010/wordprocessingGroup" xmlns:wpi="http://schemas.microsoft.com/office/word/2010/wordprocessingInk" xmlns:wne="http://schemas.microsoft.com/office/word/2006/wordml" xmlns:wps="http://schemas.microsoft.com/office/word/2010/wordprocessingShape" mc:Ignorable="w14 w15 w16se w16cid w16 w16cex w16sdtdh wp14">
   <w:body>
     <w:p>
       <w:pPr>
@@ -1946,6 +1946,9 @@
     </w:p>
     <w:p>
       <w:r>
+        <w:rPr>
+          <w:noProof/>
+        </w:rPr>
         <w:drawing>
           <wp:inline distT="0" distB="0" distL="0" distR="0" wp14:anchorId="33A05167" wp14:editId="3AC1E313">
             <wp:extent cx="5731510" cy="1670050"/>
@@ -1987,6 +1990,9 @@
     <w:p/>
     <w:p>
       <w:r>
+        <w:rPr>
+          <w:noProof/>
+        </w:rPr>
         <w:drawing>
           <wp:inline distT="0" distB="0" distL="0" distR="0" wp14:anchorId="75CA6FB3" wp14:editId="1B2DCDA7">
             <wp:extent cx="5731510" cy="2264410"/>
@@ -2166,7 +2172,772 @@
         <w:t xml:space="preserve"> , at worst case all the elements in the given array are unique.</w:t>
       </w:r>
     </w:p>
-    <w:p/>
+    <w:p>
+      <w:pPr>
+        <w:pStyle w:val="Heading1"/>
+        <w:rPr>
+          <w:shd w:val="clear" w:color="auto" w:fill="FFFFFF"/>
+        </w:rPr>
+      </w:pPr>
+      <w:r>
+        <w:rPr>
+          <w:shd w:val="clear" w:color="auto" w:fill="FFFFFF"/>
+        </w:rPr>
+        <w:t>First Completely Painted Row or Column</w:t>
+      </w:r>
+    </w:p>
+    <w:p/>
+    <w:p>
+      <w:r>
+        <w:t>You are given a 0-indexed integer array arr, and an m x n integer matrix mat. arr and mat both contain all the integers in the range [1, m * n].</w:t>
+      </w:r>
+    </w:p>
+    <w:p>
+      <w:r>
+        <w:t>Go through each index i in arr starting from index 0 and paint the cell in mat containing the integer arr[i].</w:t>
+      </w:r>
+    </w:p>
+    <w:p>
+      <w:r>
+        <w:t>Return the smallest index i at which either a row or a column will be completely painted in mat.</w:t>
+      </w:r>
+    </w:p>
+    <w:p>
+      <w:r>
+        <w:rPr>
+          <w:noProof/>
+        </w:rPr>
+        <w:lastRenderedPageBreak/>
+        <w:drawing>
+          <wp:inline distT="0" distB="0" distL="0" distR="0" wp14:anchorId="0E27FFCC" wp14:editId="0A6A1C9C">
+            <wp:extent cx="3057525" cy="771525"/>
+            <wp:effectExtent l="0" t="0" r="9525" b="9525"/>
+            <wp:docPr id="976595356" name="Picture 1" descr="image explanation for example 1"/>
+            <wp:cNvGraphicFramePr>
+              <a:graphicFrameLocks xmlns:a="http://schemas.openxmlformats.org/drawingml/2006/main" noChangeAspect="1"/>
+            </wp:cNvGraphicFramePr>
+            <a:graphic xmlns:a="http://schemas.openxmlformats.org/drawingml/2006/main">
+              <a:graphicData uri="http://schemas.openxmlformats.org/drawingml/2006/picture">
+                <pic:pic xmlns:pic="http://schemas.openxmlformats.org/drawingml/2006/picture">
+                  <pic:nvPicPr>
+                    <pic:cNvPr id="0" name="Picture 1" descr="image explanation for example 1"/>
+                    <pic:cNvPicPr>
+                      <a:picLocks noChangeAspect="1" noChangeArrowheads="1"/>
+                    </pic:cNvPicPr>
+                  </pic:nvPicPr>
+                  <pic:blipFill>
+                    <a:blip r:embed="rId7">
+                      <a:extLst>
+                        <a:ext uri="{28A0092B-C50C-407E-A947-70E740481C1C}">
+                          <a14:useLocalDpi xmlns:a14="http://schemas.microsoft.com/office/drawing/2010/main" val="0"/>
+                        </a:ext>
+                      </a:extLst>
+                    </a:blip>
+                    <a:srcRect/>
+                    <a:stretch>
+                      <a:fillRect/>
+                    </a:stretch>
+                  </pic:blipFill>
+                  <pic:spPr bwMode="auto">
+                    <a:xfrm>
+                      <a:off x="0" y="0"/>
+                      <a:ext cx="3057525" cy="771525"/>
+                    </a:xfrm>
+                    <a:prstGeom prst="rect">
+                      <a:avLst/>
+                    </a:prstGeom>
+                    <a:noFill/>
+                    <a:ln>
+                      <a:noFill/>
+                    </a:ln>
+                  </pic:spPr>
+                </pic:pic>
+              </a:graphicData>
+            </a:graphic>
+          </wp:inline>
+        </w:drawing>
+      </w:r>
+    </w:p>
+    <w:p/>
+    <w:p>
+      <w:r>
+        <w:t>Input: arr = [1,3,4,2], mat = [[1,4],[2,3]]</w:t>
+      </w:r>
+    </w:p>
+    <w:p>
+      <w:r>
+        <w:t>Output: 2</w:t>
+      </w:r>
+    </w:p>
+    <w:p>
+      <w:r>
+        <w:t>Explanation: The moves are shown in order, and both the first row and second column of the matrix become fully painted at arr[2].</w:t>
+      </w:r>
+    </w:p>
+    <w:p/>
+    <w:p>
+      <w:pPr>
+        <w:rPr>
+          <w:u w:val="single"/>
+        </w:rPr>
+      </w:pPr>
+      <w:r>
+        <w:rPr>
+          <w:u w:val="single"/>
+        </w:rPr>
+        <w:t>Brute Force</w:t>
+      </w:r>
+    </w:p>
+    <w:p>
+      <w:r>
+        <w:t>For every move we need to check if any of the row or col is completely filled or not</w:t>
+      </w:r>
+      <w:r>
+        <w:t>.</w:t>
+      </w:r>
+    </w:p>
+    <w:p>
+      <w:r>
+        <w:t xml:space="preserve">Time Complexity : O(m x n )^2 </w:t>
+      </w:r>
+    </w:p>
+    <w:p>
+      <w:r>
+        <w:t xml:space="preserve">Space Complexity : O(1) </w:t>
+      </w:r>
+    </w:p>
+    <w:p>
+      <w:pPr>
+        <w:rPr>
+          <w:u w:val="single"/>
+        </w:rPr>
+      </w:pPr>
+      <w:r>
+        <w:rPr>
+          <w:u w:val="single"/>
+        </w:rPr>
+        <w:t xml:space="preserve">Best Approach </w:t>
+      </w:r>
+    </w:p>
+    <w:p>
+      <w:r>
+        <w:t>We can create a map for each value , index of the array</w:t>
+      </w:r>
+      <w:r>
+        <w:t>.</w:t>
+      </w:r>
+    </w:p>
+    <w:p>
+      <w:r>
+        <w:t>For a matrix row / col  to be filled , we need to find the maximum index in that particular row / column , so that it make sure that all the remaining indices in that row / col are visited (painted ) already .</w:t>
+      </w:r>
+    </w:p>
+    <w:p>
+      <w:r>
+        <w:t>Out of all such indices for every row / col , we need to find the minimum index which make sure that our answer is min possible.</w:t>
+      </w:r>
+    </w:p>
+    <w:p>
+      <w:r>
+        <w:t>Time Complexity :</w:t>
+      </w:r>
+      <w:r>
+        <w:t xml:space="preserve"> </w:t>
+      </w:r>
+      <w:r>
+        <w:t>O(m x n )</w:t>
+      </w:r>
+      <w:r>
+        <w:t xml:space="preserve"> </w:t>
+      </w:r>
+    </w:p>
+    <w:p>
+      <w:r>
+        <w:t>Space Complexity :</w:t>
+      </w:r>
+      <w:r>
+        <w:t xml:space="preserve"> </w:t>
+      </w:r>
+      <w:r>
+        <w:t>O(m x n )</w:t>
+      </w:r>
+      <w:r>
+        <w:t xml:space="preserve"> , those many number of keys present.</w:t>
+      </w:r>
+    </w:p>
+    <w:p>
+      <w:pPr>
+        <w:pStyle w:val="Heading1"/>
+        <w:rPr>
+          <w:shd w:val="clear" w:color="auto" w:fill="FFFFFF"/>
+        </w:rPr>
+      </w:pPr>
+      <w:r>
+        <w:rPr>
+          <w:shd w:val="clear" w:color="auto" w:fill="FFFFFF"/>
+        </w:rPr>
+        <w:t xml:space="preserve">Range Sum Query 2D </w:t>
+      </w:r>
+      <w:r>
+        <w:rPr>
+          <w:shd w:val="clear" w:color="auto" w:fill="FFFFFF"/>
+        </w:rPr>
+        <w:t>–</w:t>
+      </w:r>
+      <w:r>
+        <w:rPr>
+          <w:shd w:val="clear" w:color="auto" w:fill="FFFFFF"/>
+        </w:rPr>
+        <w:t xml:space="preserve"> Immutable</w:t>
+      </w:r>
+    </w:p>
+    <w:p>
+      <w:r>
+        <w:t>Given a 2D matrix matrix, handle multiple queries of the following type:</w:t>
+      </w:r>
+    </w:p>
+    <w:p>
+      <w:r>
+        <w:t>Calculate the sum of the elements of matrix inside the rectangle defined by its upper left corner (row1, col1) and lower right corner (row2, col2).</w:t>
+      </w:r>
+    </w:p>
+    <w:p>
+      <w:r>
+        <w:t>Implement the NumMatrix class:</w:t>
+      </w:r>
+    </w:p>
+    <w:p>
+      <w:r>
+        <w:t>NumMatrix(int[][] matrix) Initializes the object with the integer matrix matrix.</w:t>
+      </w:r>
+    </w:p>
+    <w:p>
+      <w:r>
+        <w:t>int sumRegion(int row1, int col1, int row2, int col2) Returns the sum of the elements of matrix inside the rectangle defined by its upper left corner (row1, col1) and lower right corner (row2, col2).You must design an algorithm where sumRegion works on O(1) time complexity.</w:t>
+      </w:r>
+    </w:p>
+    <w:p/>
+    <w:p>
+      <w:pPr>
+        <w:rPr>
+          <w:u w:val="single"/>
+        </w:rPr>
+      </w:pPr>
+      <w:r>
+        <w:rPr>
+          <w:u w:val="single"/>
+        </w:rPr>
+        <w:t xml:space="preserve">Brute Force </w:t>
+      </w:r>
+    </w:p>
+    <w:p>
+      <w:r>
+        <w:t>Iterate through all sub matrix</w:t>
+      </w:r>
+      <w:r>
+        <w:t xml:space="preserve"> . </w:t>
+      </w:r>
+    </w:p>
+    <w:p>
+      <w:r>
+        <w:t xml:space="preserve">TC : </w:t>
+      </w:r>
+      <w:r>
+        <w:t>O(</w:t>
+      </w:r>
+      <w:r>
+        <w:t>R</w:t>
+      </w:r>
+      <w:r>
+        <w:t xml:space="preserve"> x </w:t>
+      </w:r>
+      <w:r>
+        <w:t>C</w:t>
+      </w:r>
+      <w:r>
+        <w:t>)</w:t>
+      </w:r>
+    </w:p>
+    <w:p>
+      <w:pPr>
+        <w:rPr>
+          <w:u w:val="single"/>
+        </w:rPr>
+      </w:pPr>
+      <w:r>
+        <w:rPr>
+          <w:u w:val="single"/>
+        </w:rPr>
+        <w:lastRenderedPageBreak/>
+        <w:t xml:space="preserve">Optimal Approach </w:t>
+      </w:r>
+    </w:p>
+    <w:p>
+      <w:r>
+        <w:t xml:space="preserve">Build a preprocessing prefix sum of all </w:t>
+      </w:r>
+      <w:r>
+        <w:t>the row</w:t>
+      </w:r>
+      <w:r>
+        <w:t xml:space="preserve">s , so that now we just have to iterate through the all the </w:t>
+      </w:r>
+      <w:r>
+        <w:t xml:space="preserve">last column of the rectangle </w:t>
+      </w:r>
+      <w:r>
+        <w:t>to the sum of that particular row</w:t>
+      </w:r>
+    </w:p>
+    <w:p>
+      <w:r>
+        <w:t xml:space="preserve">T.C </w:t>
+      </w:r>
+      <w:r>
+        <w:t>: O(R</w:t>
+      </w:r>
+      <w:r>
+        <w:t xml:space="preserve"> </w:t>
+      </w:r>
+      <w:r>
+        <w:t>)</w:t>
+      </w:r>
+    </w:p>
+    <w:p>
+      <w:pPr>
+        <w:rPr>
+          <w:u w:val="single"/>
+        </w:rPr>
+      </w:pPr>
+      <w:r>
+        <w:rPr>
+          <w:u w:val="single"/>
+        </w:rPr>
+        <w:t xml:space="preserve">Best Approach </w:t>
+      </w:r>
+    </w:p>
+    <w:p>
+      <w:r>
+        <w:t>We have to do the preprocessing such that</w:t>
+      </w:r>
+      <w:r>
+        <w:t xml:space="preserve"> , </w:t>
+      </w:r>
+      <w:r>
+        <w:t>we can fill all the cells of matrix with rectangular sum area from (0 , 0 ) to that cell.</w:t>
+      </w:r>
+    </w:p>
+    <w:p>
+      <w:r>
+        <w:t>Just take R+1 , C+1 size matrix to  make the formulation work always , otherwise we need to have some if else conditions to build it.</w:t>
+      </w:r>
+    </w:p>
+    <w:p>
+      <w:r>
+        <w:t>Area({0 , 0} {r ,c })</w:t>
+      </w:r>
+      <w:r>
+        <w:t xml:space="preserve"> </w:t>
+      </w:r>
+      <w:r>
+        <w:t xml:space="preserve"> = </w:t>
+      </w:r>
+      <w:r>
+        <w:t>Area({0 , 0} {r</w:t>
+      </w:r>
+      <w:r>
+        <w:t>-1</w:t>
+      </w:r>
+      <w:r>
+        <w:t xml:space="preserve"> ,c }) </w:t>
+      </w:r>
+      <w:r>
+        <w:t>(top)</w:t>
+      </w:r>
+      <w:r>
+        <w:t xml:space="preserve">+ </w:t>
+      </w:r>
+      <w:r>
+        <w:t>Area({0 , 0} {r ,c</w:t>
+      </w:r>
+      <w:r>
+        <w:t>-1</w:t>
+      </w:r>
+      <w:r>
+        <w:t xml:space="preserve"> }) </w:t>
+      </w:r>
+      <w:r>
+        <w:t>(left)</w:t>
+      </w:r>
+    </w:p>
+    <w:p>
+      <w:r>
+        <w:t xml:space="preserve">- </w:t>
+      </w:r>
+      <w:r>
+        <w:t>Area({0 , 0} {r</w:t>
+      </w:r>
+      <w:r>
+        <w:t>-1</w:t>
+      </w:r>
+      <w:r>
+        <w:t xml:space="preserve"> ,c</w:t>
+      </w:r>
+      <w:r>
+        <w:t>-1</w:t>
+      </w:r>
+      <w:r>
+        <w:t xml:space="preserve"> })</w:t>
+      </w:r>
+      <w:r>
+        <w:t xml:space="preserve"> (</w:t>
+      </w:r>
+      <w:r>
+        <w:t xml:space="preserve"> </w:t>
+      </w:r>
+      <w:r>
+        <w:t>common overlapping portion</w:t>
+      </w:r>
+      <w:r>
+        <w:t xml:space="preserve"> </w:t>
+      </w:r>
+      <w:r>
+        <w:t>)</w:t>
+      </w:r>
+      <w:r>
+        <w:t xml:space="preserve">  </w:t>
+      </w:r>
+      <w:r>
+        <w:t>+</w:t>
+      </w:r>
+    </w:p>
+    <w:p>
+      <w:r>
+        <w:t xml:space="preserve"> curr_element</w:t>
+      </w:r>
+      <w:r>
+        <w:t xml:space="preserve"> </w:t>
+      </w:r>
+      <w:r>
+        <w:t>{</w:t>
+      </w:r>
+      <w:r>
+        <w:t>matrix[r-1][c-1]</w:t>
+      </w:r>
+      <w:r>
+        <w:t xml:space="preserve">} </w:t>
+      </w:r>
+      <w:r>
+        <w:t xml:space="preserve"> </w:t>
+      </w:r>
+      <w:r>
+        <w:sym w:font="Wingdings" w:char="F0E0"/>
+      </w:r>
+      <w:r>
+        <w:t xml:space="preserve"> {As when we map to matrix we need to do -1}</w:t>
+      </w:r>
+    </w:p>
+    <w:p/>
+    <w:p>
+      <w:r>
+        <w:t xml:space="preserve">Now after building that prefix sum matrix , we can have </w:t>
+      </w:r>
+    </w:p>
+    <w:p>
+      <w:r>
+        <w:t xml:space="preserve">Sum </w:t>
+      </w:r>
+      <w:r>
+        <w:t>({</w:t>
+      </w:r>
+      <w:r>
+        <w:t>r1</w:t>
+      </w:r>
+      <w:r>
+        <w:t xml:space="preserve"> , </w:t>
+      </w:r>
+      <w:r>
+        <w:t>c1</w:t>
+      </w:r>
+      <w:r>
+        <w:t>} {r</w:t>
+      </w:r>
+      <w:r>
+        <w:t>2</w:t>
+      </w:r>
+      <w:r>
+        <w:t xml:space="preserve"> ,c</w:t>
+      </w:r>
+      <w:r>
+        <w:t>2</w:t>
+      </w:r>
+      <w:r>
+        <w:t xml:space="preserve"> })</w:t>
+      </w:r>
+      <w:r>
+        <w:t xml:space="preserve"> = </w:t>
+      </w:r>
+      <w:r>
+        <w:t xml:space="preserve"> </w:t>
+      </w:r>
+      <w:r>
+        <w:t>Area({</w:t>
+      </w:r>
+      <w:r>
+        <w:t>r</w:t>
+      </w:r>
+      <w:r>
+        <w:t>2</w:t>
+      </w:r>
+      <w:r>
+        <w:t>+1</w:t>
+      </w:r>
+      <w:r>
+        <w:t xml:space="preserve"> , </w:t>
+      </w:r>
+      <w:r>
+        <w:t>c</w:t>
+      </w:r>
+      <w:r>
+        <w:t>2</w:t>
+      </w:r>
+      <w:r>
+        <w:t xml:space="preserve">+1 </w:t>
+      </w:r>
+      <w:r>
+        <w:t>}</w:t>
+      </w:r>
+      <w:r>
+        <w:t xml:space="preserve">) - </w:t>
+      </w:r>
+      <w:r>
+        <w:t>Area({r</w:t>
+      </w:r>
+      <w:r>
+        <w:t>1</w:t>
+      </w:r>
+      <w:r>
+        <w:t xml:space="preserve"> , c</w:t>
+      </w:r>
+      <w:r>
+        <w:t>2</w:t>
+      </w:r>
+      <w:r>
+        <w:t>+1 })</w:t>
+      </w:r>
+      <w:r>
+        <w:t xml:space="preserve"> </w:t>
+      </w:r>
+      <w:r>
+        <w:t>(top)</w:t>
+      </w:r>
+    </w:p>
+    <w:p>
+      <w:r>
+        <w:t xml:space="preserve">- </w:t>
+      </w:r>
+      <w:r>
+        <w:t>Area({r</w:t>
+      </w:r>
+      <w:r>
+        <w:t>2+1</w:t>
+      </w:r>
+      <w:r>
+        <w:t xml:space="preserve"> , c</w:t>
+      </w:r>
+      <w:r>
+        <w:t>1</w:t>
+      </w:r>
+      <w:r>
+        <w:t xml:space="preserve"> })</w:t>
+      </w:r>
+      <w:r>
+        <w:t xml:space="preserve"> </w:t>
+      </w:r>
+      <w:r>
+        <w:t>(left)</w:t>
+      </w:r>
+      <w:r>
+        <w:t xml:space="preserve"> + </w:t>
+      </w:r>
+      <w:r>
+        <w:t>Area({r</w:t>
+      </w:r>
+      <w:r>
+        <w:t>1</w:t>
+      </w:r>
+      <w:r>
+        <w:t xml:space="preserve"> , c</w:t>
+      </w:r>
+      <w:r>
+        <w:t>1</w:t>
+      </w:r>
+      <w:r>
+        <w:t xml:space="preserve"> }) </w:t>
+      </w:r>
+      <w:r>
+        <w:t>(diagonal )</w:t>
+      </w:r>
+    </w:p>
+    <w:p>
+      <w:r>
+        <w:t xml:space="preserve">Here </w:t>
+      </w:r>
+      <w:r>
+        <w:t xml:space="preserve">what </w:t>
+      </w:r>
+      <w:r>
+        <w:t xml:space="preserve">we are doing </w:t>
+      </w:r>
+      <w:r>
+        <w:t xml:space="preserve">is from the bottom corner </w:t>
+      </w:r>
+      <w:r>
+        <w:t>{r2+1 , c2+1 }</w:t>
+      </w:r>
+      <w:r>
+        <w:t xml:space="preserve"> , subtractiong top </w:t>
+      </w:r>
+      <w:r>
+        <w:t>{r1 , c2+1 }</w:t>
+      </w:r>
+      <w:r>
+        <w:t xml:space="preserve"> </w:t>
+      </w:r>
+      <w:r>
+        <w:sym w:font="Wingdings" w:char="F0E0"/>
+      </w:r>
+      <w:r>
+        <w:t xml:space="preserve"> [</w:t>
+      </w:r>
+      <w:r>
+        <w:t xml:space="preserve"> </w:t>
+      </w:r>
+      <w:r>
+        <w:rPr>
+          <w:i/>
+          <w:iCs/>
+        </w:rPr>
+        <w:t>r1+1 is the top corner and we just need to exclude that cell also</w:t>
+      </w:r>
+      <w:r>
+        <w:t xml:space="preserve"> </w:t>
+      </w:r>
+      <w:r>
+        <w:t xml:space="preserve">] and </w:t>
+      </w:r>
+      <w:r>
+        <w:t xml:space="preserve">bottom </w:t>
+      </w:r>
+      <w:r>
+        <w:t>{r2+1 , c</w:t>
+      </w:r>
+      <w:r>
+        <w:t>1</w:t>
+      </w:r>
+      <w:r>
+        <w:t xml:space="preserve"> }</w:t>
+      </w:r>
+      <w:r>
+        <w:t xml:space="preserve"> </w:t>
+      </w:r>
+      <w:r>
+        <w:sym w:font="Wingdings" w:char="F0E0"/>
+      </w:r>
+      <w:r>
+        <w:t xml:space="preserve"> [ </w:t>
+      </w:r>
+      <w:r>
+        <w:rPr>
+          <w:i/>
+          <w:iCs/>
+        </w:rPr>
+        <w:t>c</w:t>
+      </w:r>
+      <w:r>
+        <w:rPr>
+          <w:i/>
+          <w:iCs/>
+        </w:rPr>
+        <w:t>1</w:t>
+      </w:r>
+      <w:r>
+        <w:rPr>
+          <w:i/>
+          <w:iCs/>
+        </w:rPr>
+        <w:t>+1 is the bottom corner</w:t>
+      </w:r>
+      <w:r>
+        <w:t xml:space="preserve"> </w:t>
+      </w:r>
+      <w:r>
+        <w:rPr>
+          <w:i/>
+          <w:iCs/>
+        </w:rPr>
+        <w:t>and we just need to exclude that cell also</w:t>
+      </w:r>
+      <w:r>
+        <w:rPr>
+          <w:i/>
+          <w:iCs/>
+        </w:rPr>
+        <w:t xml:space="preserve"> </w:t>
+      </w:r>
+      <w:r>
+        <w:t xml:space="preserve"> ] </w:t>
+      </w:r>
+      <w:r>
+        <w:t>and adding diagonal once</w:t>
+      </w:r>
+      <w:r>
+        <w:t xml:space="preserve"> as it was subtracted twice.</w:t>
+      </w:r>
+    </w:p>
+    <w:p/>
+    <w:p>
+      <w:r>
+        <w:t xml:space="preserve"> </w:t>
+      </w:r>
+    </w:p>
+    <w:p/>
+    <w:p/>
+    <w:p/>
+    <w:p/>
+    <w:p/>
+    <w:p/>
+    <w:p/>
+    <w:p/>
+    <w:p/>
+    <w:p/>
+    <w:p/>
+    <w:p/>
+    <w:p/>
+    <w:p/>
+    <w:p/>
+    <w:p/>
+    <w:p/>
+    <w:p/>
+    <w:p/>
+    <w:p/>
+    <w:p/>
+    <w:p/>
+    <w:p/>
+    <w:p/>
+    <w:p>
+      <w:pPr>
+        <w:rPr>
+          <w:u w:val="single"/>
+        </w:rPr>
+      </w:pPr>
+      <w:r>
+        <w:rPr>
+          <w:u w:val="single"/>
+        </w:rPr>
+        <w:t xml:space="preserve"> </w:t>
+      </w:r>
+    </w:p>
     <w:sectPr>
       <w:pgSz w:w="11906" w:h="16838"/>
       <w:pgMar w:top="1440" w:right="1440" w:bottom="1440" w:left="1440" w:header="708" w:footer="708" w:gutter="0"/>
@@ -2178,7 +2949,7 @@
 </file>
 
 <file path=word/numbering.xml><?xml version="1.0" encoding="utf-8"?>
-<w:numbering xmlns:wpc="http://schemas.microsoft.com/office/word/2010/wordprocessingCanvas" xmlns:cx="http://schemas.microsoft.com/office/drawing/2014/chartex" xmlns:cx1="http://schemas.microsoft.com/office/drawing/2015/9/8/chartex" xmlns:cx2="http://schemas.microsoft.com/office/drawing/2015/10/21/chartex" xmlns:cx3="http://schemas.microsoft.com/office/drawing/2016/5/9/chartex" xmlns:cx4="http://schemas.microsoft.com/office/drawing/2016/5/10/chartex" xmlns:cx5="http://schemas.microsoft.com/office/drawing/2016/5/11/chartex" xmlns:cx6="http://schemas.microsoft.com/office/drawing/2016/5/12/chartex" xmlns:cx7="http://schemas.microsoft.com/office/drawing/2016/5/13/chartex" xmlns:cx8="http://schemas.microsoft.com/office/drawing/2016/5/14/chartex" xmlns:mc="http://schemas.openxmlformats.org/markup-compatibility/2006" xmlns:aink="http://schemas.microsoft.com/office/drawing/2016/ink" xmlns:am3d="http://schemas.microsoft.com/office/drawing/2017/model3d" xmlns:o="urn:schemas-microsoft-com:office:office" xmlns:oel="http://schemas.microsoft.com/office/2019/extlst" xmlns:r="http://schemas.openxmlformats.org/officeDocument/2006/relationships" xmlns:m="http://schemas.openxmlformats.org/officeDocument/2006/math" xmlns:v="urn:schemas-microsoft-com:vml" xmlns:wp14="http://schemas.microsoft.com/office/word/2010/wordprocessingDrawing" xmlns:wp="http://schemas.openxmlformats.org/drawingml/2006/wordprocessingDrawing" xmlns:w10="urn:schemas-microsoft-com:office:word" xmlns:w="http://schemas.openxmlformats.org/wordprocessingml/2006/main" xmlns:w14="http://schemas.microsoft.com/office/word/2010/wordml" xmlns:w15="http://schemas.microsoft.com/office/word/2012/wordml" xmlns:w16cex="http://schemas.microsoft.com/office/word/2018/wordml/cex" xmlns:w16cid="http://schemas.microsoft.com/office/word/2016/wordml/cid" xmlns:w16="http://schemas.microsoft.com/office/word/2018/wordml" xmlns:w16du="http://schemas.microsoft.com/office/word/2023/wordml/word16du" xmlns:w16sdtdh="http://schemas.microsoft.com/office/word/2020/wordml/sdtdatahash" xmlns:w16se="http://schemas.microsoft.com/office/word/2015/wordml/symex" xmlns:wpg="http://schemas.microsoft.com/office/word/2010/wordprocessingGroup" xmlns:wpi="http://schemas.microsoft.com/office/word/2010/wordprocessingInk" xmlns:wne="http://schemas.microsoft.com/office/word/2006/wordml" xmlns:wps="http://schemas.microsoft.com/office/word/2010/wordprocessingShape" mc:Ignorable="w14 w15 w16se w16cid w16 w16cex w16sdtdh wp14">
+<w:numbering xmlns:wpc="http://schemas.microsoft.com/office/word/2010/wordprocessingCanvas" xmlns:cx="http://schemas.microsoft.com/office/drawing/2014/chartex" xmlns:cx1="http://schemas.microsoft.com/office/drawing/2015/9/8/chartex" xmlns:cx2="http://schemas.microsoft.com/office/drawing/2015/10/21/chartex" xmlns:cx3="http://schemas.microsoft.com/office/drawing/2016/5/9/chartex" xmlns:cx4="http://schemas.microsoft.com/office/drawing/2016/5/10/chartex" xmlns:cx5="http://schemas.microsoft.com/office/drawing/2016/5/11/chartex" xmlns:cx6="http://schemas.microsoft.com/office/drawing/2016/5/12/chartex" xmlns:cx7="http://schemas.microsoft.com/office/drawing/2016/5/13/chartex" xmlns:cx8="http://schemas.microsoft.com/office/drawing/2016/5/14/chartex" xmlns:mc="http://schemas.openxmlformats.org/markup-compatibility/2006" xmlns:aink="http://schemas.microsoft.com/office/drawing/2016/ink" xmlns:am3d="http://schemas.microsoft.com/office/drawing/2017/model3d" xmlns:o="urn:schemas-microsoft-com:office:office" xmlns:oel="http://schemas.microsoft.com/office/2019/extlst" xmlns:r="http://schemas.openxmlformats.org/officeDocument/2006/relationships" xmlns:m="http://schemas.openxmlformats.org/officeDocument/2006/math" xmlns:v="urn:schemas-microsoft-com:vml" xmlns:wp14="http://schemas.microsoft.com/office/word/2010/wordprocessingDrawing" xmlns:wp="http://schemas.openxmlformats.org/drawingml/2006/wordprocessingDrawing" xmlns:w10="urn:schemas-microsoft-com:office:word" xmlns:w="http://schemas.openxmlformats.org/wordprocessingml/2006/main" xmlns:w14="http://schemas.microsoft.com/office/word/2010/wordml" xmlns:w15="http://schemas.microsoft.com/office/word/2012/wordml" xmlns:w16cex="http://schemas.microsoft.com/office/word/2018/wordml/cex" xmlns:w16cid="http://schemas.microsoft.com/office/word/2016/wordml/cid" xmlns:w16="http://schemas.microsoft.com/office/word/2018/wordml" xmlns:w16sdtdh="http://schemas.microsoft.com/office/word/2020/wordml/sdtdatahash" xmlns:w16se="http://schemas.microsoft.com/office/word/2015/wordml/symex" xmlns:wpg="http://schemas.microsoft.com/office/word/2010/wordprocessingGroup" xmlns:wpi="http://schemas.microsoft.com/office/word/2010/wordprocessingInk" xmlns:wne="http://schemas.microsoft.com/office/word/2006/wordml" xmlns:wps="http://schemas.microsoft.com/office/word/2010/wordprocessingShape" mc:Ignorable="w14 w15 w16se w16cid w16 w16cex w16sdtdh wp14">
   <w:abstractNum w:abstractNumId="0" w15:restartNumberingAfterBreak="0">
     <w:nsid w:val="1EC75DA2"/>
     <w:multiLevelType w:val="multilevel"/>

</xml_diff>